<commit_message>
Added use case to report
</commit_message>
<xml_diff>
--- a/Technical report.docx
+++ b/Technical report.docx
@@ -13,7 +13,7 @@
           <w:b/>
         </w:rPr>
       </w:pPr>
-      <w:bookmarkStart w:id="0" w:name="_kocp7n7j1cqz"/>
+      <w:bookmarkStart w:id="0" w:name="_heading=h.gjdgxs"/>
       <w:bookmarkEnd w:id="0"/>
       <w:r>
         <w:rPr>
@@ -25,7 +25,8 @@
     </w:p>
     <w:p>
       <w:pPr>
-        <w:pStyle w:val="Normal1"/>
+        <w:pStyle w:val="LOnormal"/>
+        <w:jc w:val="both"/>
         <w:rPr/>
       </w:pPr>
       <w:r>
@@ -34,8 +35,9 @@
     </w:p>
     <w:p>
       <w:pPr>
-        <w:pStyle w:val="Normal1"/>
-        <w:spacing w:lineRule="auto" w:line="360"/>
+        <w:pStyle w:val="LOnormal"/>
+        <w:spacing w:lineRule="auto" w:line="360"/>
+        <w:jc w:val="both"/>
         <w:rPr>
           <w:rFonts w:ascii="Times New Roman" w:hAnsi="Times New Roman" w:eastAsia="Times New Roman" w:cs="Times New Roman"/>
           <w:sz w:val="28"/>
@@ -60,14 +62,33 @@
       <w:sdtContent>
         <w:p>
           <w:pPr>
-            <w:pStyle w:val="Normal1"/>
+            <w:pStyle w:val="LOnormal"/>
             <w:tabs>
               <w:tab w:val="clear" w:pos="720"/>
               <w:tab w:val="right" w:pos="9360" w:leader="none"/>
             </w:tabs>
             <w:spacing w:lineRule="auto" w:line="360" w:before="80" w:after="0"/>
             <w:ind w:left="0" w:hanging="0"/>
-            <w:rPr/>
+            <w:jc w:val="both"/>
+            <w:rPr>
+              <w:rFonts w:ascii="Times New Roman" w:hAnsi="Times New Roman" w:eastAsia="Times New Roman" w:cs="Times New Roman"/>
+              <w:b/>
+              <w:b/>
+              <w:i w:val="false"/>
+              <w:i w:val="false"/>
+              <w:caps w:val="false"/>
+              <w:smallCaps w:val="false"/>
+              <w:strike w:val="false"/>
+              <w:dstrike w:val="false"/>
+              <w:color w:val="000000"/>
+              <w:position w:val="0"/>
+              <w:sz w:val="28"/>
+              <w:sz w:val="28"/>
+              <w:szCs w:val="28"/>
+              <w:u w:val="none"/>
+              <w:shd w:fill="auto" w:val="clear"/>
+              <w:vertAlign w:val="baseline"/>
+            </w:rPr>
           </w:pPr>
           <w:r>
             <w:fldChar w:fldCharType="begin"/>
@@ -116,7 +137,7 @@
             </w:rPr>
             <w:fldChar w:fldCharType="separate"/>
           </w:r>
-          <w:hyperlink w:anchor="_y029b77jadii">
+          <w:hyperlink w:anchor="_heading=h.3znysh7">
             <w:r>
               <w:rPr>
                 <w:webHidden/>
@@ -164,16 +185,35 @@
         </w:p>
         <w:p>
           <w:pPr>
-            <w:pStyle w:val="Normal1"/>
+            <w:pStyle w:val="LOnormal"/>
             <w:tabs>
               <w:tab w:val="clear" w:pos="720"/>
               <w:tab w:val="right" w:pos="9360" w:leader="none"/>
             </w:tabs>
             <w:spacing w:lineRule="auto" w:line="360" w:before="200" w:after="0"/>
             <w:ind w:left="0" w:hanging="0"/>
-            <w:rPr/>
+            <w:jc w:val="both"/>
+            <w:rPr>
+              <w:rFonts w:ascii="Times New Roman" w:hAnsi="Times New Roman" w:eastAsia="Times New Roman" w:cs="Times New Roman"/>
+              <w:b/>
+              <w:b/>
+              <w:i w:val="false"/>
+              <w:i w:val="false"/>
+              <w:caps w:val="false"/>
+              <w:smallCaps w:val="false"/>
+              <w:strike w:val="false"/>
+              <w:dstrike w:val="false"/>
+              <w:color w:val="000000"/>
+              <w:position w:val="0"/>
+              <w:sz w:val="28"/>
+              <w:sz w:val="28"/>
+              <w:szCs w:val="28"/>
+              <w:u w:val="none"/>
+              <w:shd w:fill="auto" w:val="clear"/>
+              <w:vertAlign w:val="baseline"/>
+            </w:rPr>
           </w:pPr>
-          <w:hyperlink w:anchor="_afuun0bjs3u9">
+          <w:hyperlink w:anchor="_heading=h.2et92p0">
             <w:r>
               <w:rPr>
                 <w:webHidden/>
@@ -221,16 +261,35 @@
         </w:p>
         <w:p>
           <w:pPr>
-            <w:pStyle w:val="Normal1"/>
+            <w:pStyle w:val="LOnormal"/>
             <w:tabs>
               <w:tab w:val="clear" w:pos="720"/>
               <w:tab w:val="right" w:pos="9360" w:leader="none"/>
             </w:tabs>
             <w:spacing w:lineRule="auto" w:line="360" w:before="200" w:after="0"/>
             <w:ind w:left="0" w:hanging="0"/>
-            <w:rPr/>
+            <w:jc w:val="both"/>
+            <w:rPr>
+              <w:rFonts w:ascii="Times New Roman" w:hAnsi="Times New Roman" w:eastAsia="Times New Roman" w:cs="Times New Roman"/>
+              <w:b/>
+              <w:b/>
+              <w:i w:val="false"/>
+              <w:i w:val="false"/>
+              <w:caps w:val="false"/>
+              <w:smallCaps w:val="false"/>
+              <w:strike w:val="false"/>
+              <w:dstrike w:val="false"/>
+              <w:color w:val="000000"/>
+              <w:position w:val="0"/>
+              <w:sz w:val="28"/>
+              <w:sz w:val="28"/>
+              <w:szCs w:val="28"/>
+              <w:u w:val="none"/>
+              <w:shd w:fill="auto" w:val="clear"/>
+              <w:vertAlign w:val="baseline"/>
+            </w:rPr>
           </w:pPr>
-          <w:hyperlink w:anchor="_ttupb5bt2jdm">
+          <w:hyperlink w:anchor="_heading=h.tyjcwt">
             <w:r>
               <w:rPr>
                 <w:webHidden/>
@@ -278,25 +337,54 @@
         </w:p>
         <w:p>
           <w:pPr>
-            <w:pStyle w:val="Normal1"/>
+            <w:pStyle w:val="LOnormal"/>
             <w:tabs>
               <w:tab w:val="clear" w:pos="720"/>
               <w:tab w:val="right" w:pos="9360" w:leader="none"/>
             </w:tabs>
             <w:spacing w:lineRule="auto" w:line="360" w:before="200" w:after="0"/>
             <w:ind w:left="0" w:hanging="0"/>
-            <w:rPr/>
+            <w:jc w:val="both"/>
+            <w:rPr>
+              <w:rFonts w:ascii="Times New Roman" w:hAnsi="Times New Roman" w:eastAsia="Times New Roman" w:cs="Times New Roman"/>
+              <w:b/>
+              <w:b/>
+              <w:i w:val="false"/>
+              <w:i w:val="false"/>
+              <w:caps w:val="false"/>
+              <w:smallCaps w:val="false"/>
+              <w:strike w:val="false"/>
+              <w:dstrike w:val="false"/>
+              <w:color w:val="000000"/>
+              <w:position w:val="0"/>
+              <w:sz w:val="28"/>
+              <w:sz w:val="28"/>
+              <w:szCs w:val="28"/>
+              <w:u w:val="none"/>
+              <w:shd w:fill="auto" w:val="clear"/>
+              <w:vertAlign w:val="baseline"/>
+            </w:rPr>
           </w:pPr>
-          <w:hyperlink w:anchor="_7wbbxbymauj8">
+          <w:hyperlink w:anchor="_heading=h.1t3h5sf">
             <w:r>
               <w:rPr>
                 <w:webHidden/>
                 <w:rStyle w:val="IndexLink"/>
                 <w:rFonts w:eastAsia="Times New Roman" w:cs="Times New Roman" w:ascii="Times New Roman" w:hAnsi="Times New Roman"/>
                 <w:b/>
+                <w:i w:val="false"/>
+                <w:caps w:val="false"/>
+                <w:smallCaps w:val="false"/>
+                <w:strike w:val="false"/>
+                <w:dstrike w:val="false"/>
+                <w:color w:val="000000"/>
+                <w:position w:val="0"/>
+                <w:sz w:val="28"/>
                 <w:sz w:val="28"/>
                 <w:szCs w:val="28"/>
+                <w:u w:val="none"/>
                 <w:shd w:fill="auto" w:val="clear"/>
+                <w:vertAlign w:val="baseline"/>
               </w:rPr>
               <w:t>Results</w:t>
             </w:r>
@@ -305,9 +393,19 @@
             <w:rPr>
               <w:rFonts w:eastAsia="Times New Roman" w:cs="Times New Roman" w:ascii="Times New Roman" w:hAnsi="Times New Roman"/>
               <w:b/>
+              <w:i w:val="false"/>
+              <w:caps w:val="false"/>
+              <w:smallCaps w:val="false"/>
+              <w:strike w:val="false"/>
+              <w:dstrike w:val="false"/>
+              <w:color w:val="000000"/>
+              <w:position w:val="0"/>
+              <w:sz w:val="28"/>
               <w:sz w:val="28"/>
               <w:szCs w:val="28"/>
+              <w:u w:val="none"/>
               <w:shd w:fill="auto" w:val="clear"/>
+              <w:vertAlign w:val="baseline"/>
             </w:rPr>
             <w:tab/>
             <w:t>4</w:t>
@@ -315,16 +413,35 @@
         </w:p>
         <w:p>
           <w:pPr>
-            <w:pStyle w:val="Normal1"/>
+            <w:pStyle w:val="LOnormal"/>
             <w:tabs>
               <w:tab w:val="clear" w:pos="720"/>
               <w:tab w:val="right" w:pos="9360" w:leader="none"/>
             </w:tabs>
             <w:spacing w:lineRule="auto" w:line="360" w:before="60" w:after="0"/>
             <w:ind w:left="360" w:hanging="0"/>
-            <w:rPr/>
+            <w:jc w:val="both"/>
+            <w:rPr>
+              <w:rFonts w:ascii="Times New Roman" w:hAnsi="Times New Roman" w:eastAsia="Times New Roman" w:cs="Times New Roman"/>
+              <w:b w:val="false"/>
+              <w:b w:val="false"/>
+              <w:i w:val="false"/>
+              <w:i w:val="false"/>
+              <w:caps w:val="false"/>
+              <w:smallCaps w:val="false"/>
+              <w:strike w:val="false"/>
+              <w:dstrike w:val="false"/>
+              <w:color w:val="000000"/>
+              <w:position w:val="0"/>
+              <w:sz w:val="28"/>
+              <w:sz w:val="28"/>
+              <w:szCs w:val="28"/>
+              <w:u w:val="none"/>
+              <w:shd w:fill="auto" w:val="clear"/>
+              <w:vertAlign w:val="baseline"/>
+            </w:rPr>
           </w:pPr>
-          <w:hyperlink w:anchor="_e9l6agx1t4zb">
+          <w:hyperlink w:anchor="_heading=h.4d34og8">
             <w:r>
               <w:rPr>
                 <w:webHidden/>
@@ -372,16 +489,35 @@
         </w:p>
         <w:p>
           <w:pPr>
-            <w:pStyle w:val="Normal1"/>
+            <w:pStyle w:val="LOnormal"/>
             <w:tabs>
               <w:tab w:val="clear" w:pos="720"/>
               <w:tab w:val="right" w:pos="9360" w:leader="none"/>
             </w:tabs>
             <w:spacing w:lineRule="auto" w:line="360" w:before="60" w:after="0"/>
             <w:ind w:left="360" w:hanging="0"/>
-            <w:rPr/>
+            <w:jc w:val="both"/>
+            <w:rPr>
+              <w:rFonts w:ascii="Times New Roman" w:hAnsi="Times New Roman" w:eastAsia="Times New Roman" w:cs="Times New Roman"/>
+              <w:b w:val="false"/>
+              <w:b w:val="false"/>
+              <w:i w:val="false"/>
+              <w:i w:val="false"/>
+              <w:caps w:val="false"/>
+              <w:smallCaps w:val="false"/>
+              <w:strike w:val="false"/>
+              <w:dstrike w:val="false"/>
+              <w:color w:val="000000"/>
+              <w:position w:val="0"/>
+              <w:sz w:val="28"/>
+              <w:sz w:val="28"/>
+              <w:szCs w:val="28"/>
+              <w:u w:val="none"/>
+              <w:shd w:fill="auto" w:val="clear"/>
+              <w:vertAlign w:val="baseline"/>
+            </w:rPr>
           </w:pPr>
-          <w:hyperlink w:anchor="_rrsiqgakiw1k">
+          <w:hyperlink w:anchor="_heading=h.2s8eyo1">
             <w:r>
               <w:rPr>
                 <w:webHidden/>
@@ -424,29 +560,59 @@
               <w:vertAlign w:val="baseline"/>
             </w:rPr>
             <w:tab/>
-            <w:t>4</w:t>
+            <w:t>5</w:t>
           </w:r>
         </w:p>
         <w:p>
           <w:pPr>
-            <w:pStyle w:val="Normal1"/>
+            <w:pStyle w:val="LOnormal"/>
             <w:tabs>
               <w:tab w:val="clear" w:pos="720"/>
               <w:tab w:val="right" w:pos="9360" w:leader="none"/>
             </w:tabs>
             <w:spacing w:lineRule="auto" w:line="360" w:before="60" w:after="0"/>
             <w:ind w:left="360" w:hanging="0"/>
-            <w:rPr/>
+            <w:jc w:val="both"/>
+            <w:rPr>
+              <w:rFonts w:ascii="Times New Roman" w:hAnsi="Times New Roman" w:eastAsia="Times New Roman" w:cs="Times New Roman"/>
+              <w:b w:val="false"/>
+              <w:b w:val="false"/>
+              <w:i w:val="false"/>
+              <w:i w:val="false"/>
+              <w:caps w:val="false"/>
+              <w:smallCaps w:val="false"/>
+              <w:strike w:val="false"/>
+              <w:dstrike w:val="false"/>
+              <w:color w:val="000000"/>
+              <w:position w:val="0"/>
+              <w:sz w:val="28"/>
+              <w:sz w:val="28"/>
+              <w:szCs w:val="28"/>
+              <w:u w:val="none"/>
+              <w:shd w:fill="auto" w:val="clear"/>
+              <w:vertAlign w:val="baseline"/>
+            </w:rPr>
           </w:pPr>
-          <w:hyperlink w:anchor="_ryqovixn479">
+          <w:hyperlink w:anchor="_heading=h.17dp8vu">
             <w:r>
               <w:rPr>
                 <w:webHidden/>
                 <w:rStyle w:val="IndexLink"/>
                 <w:rFonts w:eastAsia="Times New Roman" w:cs="Times New Roman" w:ascii="Times New Roman" w:hAnsi="Times New Roman"/>
+                <w:b w:val="false"/>
+                <w:i w:val="false"/>
+                <w:caps w:val="false"/>
+                <w:smallCaps w:val="false"/>
+                <w:strike w:val="false"/>
+                <w:dstrike w:val="false"/>
+                <w:color w:val="000000"/>
+                <w:position w:val="0"/>
+                <w:sz w:val="28"/>
                 <w:sz w:val="28"/>
                 <w:szCs w:val="28"/>
+                <w:u w:val="none"/>
                 <w:shd w:fill="auto" w:val="clear"/>
+                <w:vertAlign w:val="baseline"/>
               </w:rPr>
               <w:t>Evaluating the results</w:t>
             </w:r>
@@ -454,26 +620,83 @@
           <w:r>
             <w:rPr>
               <w:rFonts w:eastAsia="Times New Roman" w:cs="Times New Roman" w:ascii="Times New Roman" w:hAnsi="Times New Roman"/>
+              <w:b w:val="false"/>
+              <w:i w:val="false"/>
+              <w:caps w:val="false"/>
+              <w:smallCaps w:val="false"/>
+              <w:strike w:val="false"/>
+              <w:dstrike w:val="false"/>
+              <w:color w:val="000000"/>
+              <w:position w:val="0"/>
+              <w:sz w:val="28"/>
               <w:sz w:val="28"/>
               <w:szCs w:val="28"/>
+              <w:u w:val="none"/>
               <w:shd w:fill="auto" w:val="clear"/>
+              <w:vertAlign w:val="baseline"/>
             </w:rPr>
             <w:tab/>
-            <w:t>6</w:t>
+            <w:t>7</w:t>
           </w:r>
         </w:p>
         <w:p>
           <w:pPr>
-            <w:pStyle w:val="Normal1"/>
+            <w:pStyle w:val="LOnormal"/>
+            <w:tabs>
+              <w:tab w:val="clear" w:pos="720"/>
+              <w:tab w:val="right" w:pos="9360" w:leader="none"/>
+            </w:tabs>
+            <w:spacing w:lineRule="auto" w:line="360" w:before="60" w:after="0"/>
+            <w:ind w:left="360" w:hanging="0"/>
+            <w:jc w:val="both"/>
+            <w:rPr/>
+          </w:pPr>
+          <w:hyperlink w:anchor="_heading=h.prm7wivsrznw">
+            <w:r>
+              <w:rPr>
+                <w:webHidden/>
+                <w:rStyle w:val="IndexLink"/>
+              </w:rPr>
+              <w:t>Use case</w:t>
+            </w:r>
+          </w:hyperlink>
+          <w:r>
+            <w:rPr/>
+            <w:tab/>
+            <w:t>8</w:t>
+          </w:r>
+        </w:p>
+        <w:p>
+          <w:pPr>
+            <w:pStyle w:val="LOnormal"/>
             <w:tabs>
               <w:tab w:val="clear" w:pos="720"/>
               <w:tab w:val="right" w:pos="9360" w:leader="none"/>
             </w:tabs>
             <w:spacing w:lineRule="auto" w:line="360" w:before="200" w:after="0"/>
             <w:ind w:left="0" w:hanging="0"/>
-            <w:rPr/>
+            <w:jc w:val="both"/>
+            <w:rPr>
+              <w:rFonts w:ascii="Times New Roman" w:hAnsi="Times New Roman" w:eastAsia="Times New Roman" w:cs="Times New Roman"/>
+              <w:b/>
+              <w:b/>
+              <w:i w:val="false"/>
+              <w:i w:val="false"/>
+              <w:caps w:val="false"/>
+              <w:smallCaps w:val="false"/>
+              <w:strike w:val="false"/>
+              <w:dstrike w:val="false"/>
+              <w:color w:val="000000"/>
+              <w:position w:val="0"/>
+              <w:sz w:val="28"/>
+              <w:sz w:val="28"/>
+              <w:szCs w:val="28"/>
+              <w:u w:val="none"/>
+              <w:shd w:fill="auto" w:val="clear"/>
+              <w:vertAlign w:val="baseline"/>
+            </w:rPr>
           </w:pPr>
-          <w:hyperlink w:anchor="_h7rue7rj3jkn">
+          <w:hyperlink w:anchor="_heading=h.3rdcrjn">
             <w:r>
               <w:rPr>
                 <w:webHidden/>
@@ -516,21 +739,40 @@
               <w:vertAlign w:val="baseline"/>
             </w:rPr>
             <w:tab/>
-            <w:t>7</w:t>
+            <w:t>8</w:t>
           </w:r>
         </w:p>
         <w:p>
           <w:pPr>
-            <w:pStyle w:val="Normal1"/>
+            <w:pStyle w:val="LOnormal"/>
             <w:tabs>
               <w:tab w:val="clear" w:pos="720"/>
               <w:tab w:val="right" w:pos="9360" w:leader="none"/>
             </w:tabs>
             <w:spacing w:lineRule="auto" w:line="360" w:before="200" w:after="0"/>
             <w:ind w:left="0" w:hanging="0"/>
-            <w:rPr/>
+            <w:jc w:val="both"/>
+            <w:rPr>
+              <w:rFonts w:ascii="Times New Roman" w:hAnsi="Times New Roman" w:eastAsia="Times New Roman" w:cs="Times New Roman"/>
+              <w:b/>
+              <w:b/>
+              <w:i w:val="false"/>
+              <w:i w:val="false"/>
+              <w:caps w:val="false"/>
+              <w:smallCaps w:val="false"/>
+              <w:strike w:val="false"/>
+              <w:dstrike w:val="false"/>
+              <w:color w:val="000000"/>
+              <w:position w:val="0"/>
+              <w:sz w:val="28"/>
+              <w:sz w:val="28"/>
+              <w:szCs w:val="28"/>
+              <w:u w:val="none"/>
+              <w:shd w:fill="auto" w:val="clear"/>
+              <w:vertAlign w:val="baseline"/>
+            </w:rPr>
           </w:pPr>
-          <w:hyperlink w:anchor="_kdr8f06e99h1">
+          <w:hyperlink w:anchor="_heading=h.26in1rg">
             <w:r>
               <w:rPr>
                 <w:webHidden/>
@@ -578,16 +820,35 @@
         </w:p>
         <w:p>
           <w:pPr>
-            <w:pStyle w:val="Normal1"/>
+            <w:pStyle w:val="LOnormal"/>
             <w:tabs>
               <w:tab w:val="clear" w:pos="720"/>
               <w:tab w:val="right" w:pos="9360" w:leader="none"/>
             </w:tabs>
             <w:spacing w:lineRule="auto" w:line="360" w:before="200" w:after="0"/>
             <w:ind w:left="0" w:hanging="0"/>
-            <w:rPr/>
+            <w:jc w:val="both"/>
+            <w:rPr>
+              <w:rFonts w:ascii="Times New Roman" w:hAnsi="Times New Roman" w:eastAsia="Times New Roman" w:cs="Times New Roman"/>
+              <w:b/>
+              <w:b/>
+              <w:i w:val="false"/>
+              <w:i w:val="false"/>
+              <w:caps w:val="false"/>
+              <w:smallCaps w:val="false"/>
+              <w:strike w:val="false"/>
+              <w:dstrike w:val="false"/>
+              <w:color w:val="000000"/>
+              <w:position w:val="0"/>
+              <w:sz w:val="28"/>
+              <w:sz w:val="28"/>
+              <w:szCs w:val="28"/>
+              <w:u w:val="none"/>
+              <w:shd w:fill="auto" w:val="clear"/>
+              <w:vertAlign w:val="baseline"/>
+            </w:rPr>
           </w:pPr>
-          <w:hyperlink w:anchor="_fpoiu3nvnfny">
+          <w:hyperlink w:anchor="_heading=h.35nkun2">
             <w:r>
               <w:rPr>
                 <w:webHidden/>
@@ -630,21 +891,40 @@
               <w:vertAlign w:val="baseline"/>
             </w:rPr>
             <w:tab/>
-            <w:t>8</w:t>
+            <w:t>9</w:t>
           </w:r>
         </w:p>
         <w:p>
           <w:pPr>
-            <w:pStyle w:val="Normal1"/>
+            <w:pStyle w:val="LOnormal"/>
             <w:tabs>
               <w:tab w:val="clear" w:pos="720"/>
               <w:tab w:val="right" w:pos="9360" w:leader="none"/>
             </w:tabs>
             <w:spacing w:lineRule="auto" w:line="360" w:before="200" w:after="0"/>
             <w:ind w:left="0" w:hanging="0"/>
-            <w:rPr/>
+            <w:jc w:val="both"/>
+            <w:rPr>
+              <w:rFonts w:ascii="Times New Roman" w:hAnsi="Times New Roman" w:eastAsia="Times New Roman" w:cs="Times New Roman"/>
+              <w:b/>
+              <w:b/>
+              <w:i w:val="false"/>
+              <w:i w:val="false"/>
+              <w:caps w:val="false"/>
+              <w:smallCaps w:val="false"/>
+              <w:strike w:val="false"/>
+              <w:dstrike w:val="false"/>
+              <w:color w:val="000000"/>
+              <w:position w:val="0"/>
+              <w:sz w:val="28"/>
+              <w:sz w:val="28"/>
+              <w:szCs w:val="28"/>
+              <w:u w:val="none"/>
+              <w:shd w:fill="auto" w:val="clear"/>
+              <w:vertAlign w:val="baseline"/>
+            </w:rPr>
           </w:pPr>
-          <w:hyperlink w:anchor="_al9qo25dycum">
+          <w:hyperlink w:anchor="_heading=h.1ksv4uv">
             <w:r>
               <w:rPr>
                 <w:webHidden/>
@@ -692,25 +972,54 @@
         </w:p>
         <w:p>
           <w:pPr>
-            <w:pStyle w:val="Normal1"/>
+            <w:pStyle w:val="LOnormal"/>
             <w:tabs>
               <w:tab w:val="clear" w:pos="720"/>
               <w:tab w:val="right" w:pos="9360" w:leader="none"/>
             </w:tabs>
             <w:spacing w:lineRule="auto" w:line="360" w:before="200" w:after="80"/>
             <w:ind w:left="0" w:hanging="0"/>
-            <w:rPr/>
+            <w:jc w:val="both"/>
+            <w:rPr>
+              <w:rFonts w:ascii="Times New Roman" w:hAnsi="Times New Roman" w:eastAsia="Times New Roman" w:cs="Times New Roman"/>
+              <w:b/>
+              <w:b/>
+              <w:i w:val="false"/>
+              <w:i w:val="false"/>
+              <w:caps w:val="false"/>
+              <w:smallCaps w:val="false"/>
+              <w:strike w:val="false"/>
+              <w:dstrike w:val="false"/>
+              <w:color w:val="000000"/>
+              <w:position w:val="0"/>
+              <w:sz w:val="22"/>
+              <w:sz w:val="28"/>
+              <w:szCs w:val="28"/>
+              <w:u w:val="none"/>
+              <w:shd w:fill="auto" w:val="clear"/>
+              <w:vertAlign w:val="baseline"/>
+            </w:rPr>
           </w:pPr>
-          <w:hyperlink w:anchor="_by2srqsfqeok">
+          <w:hyperlink w:anchor="_heading=h.2jxsxqh">
             <w:r>
               <w:rPr>
                 <w:webHidden/>
                 <w:rStyle w:val="IndexLink"/>
                 <w:rFonts w:eastAsia="Times New Roman" w:cs="Times New Roman" w:ascii="Times New Roman" w:hAnsi="Times New Roman"/>
                 <w:b/>
+                <w:i w:val="false"/>
+                <w:caps w:val="false"/>
+                <w:smallCaps w:val="false"/>
+                <w:strike w:val="false"/>
+                <w:dstrike w:val="false"/>
+                <w:color w:val="000000"/>
+                <w:position w:val="0"/>
+                <w:sz w:val="28"/>
                 <w:sz w:val="28"/>
                 <w:szCs w:val="28"/>
+                <w:u w:val="none"/>
                 <w:shd w:fill="auto" w:val="clear"/>
+                <w:vertAlign w:val="baseline"/>
               </w:rPr>
               <w:t>Links</w:t>
             </w:r>
@@ -719,20 +1028,40 @@
             <w:rPr>
               <w:rFonts w:eastAsia="Times New Roman" w:cs="Times New Roman" w:ascii="Times New Roman" w:hAnsi="Times New Roman"/>
               <w:b/>
+              <w:i w:val="false"/>
+              <w:caps w:val="false"/>
+              <w:smallCaps w:val="false"/>
+              <w:strike w:val="false"/>
+              <w:dstrike w:val="false"/>
+              <w:color w:val="000000"/>
+              <w:position w:val="0"/>
+              <w:sz w:val="28"/>
               <w:sz w:val="28"/>
               <w:szCs w:val="28"/>
+              <w:u w:val="none"/>
               <w:shd w:fill="auto" w:val="clear"/>
+              <w:vertAlign w:val="baseline"/>
             </w:rPr>
             <w:tab/>
-            <w:t>10</w:t>
+            <w:t>11</w:t>
           </w:r>
           <w:r>
             <w:rPr>
-              <w:sz w:val="28"/>
+              <w:smallCaps w:val="false"/>
+              <w:caps w:val="false"/>
+              <w:dstrike w:val="false"/>
+              <w:strike w:val="false"/>
+              <w:vertAlign w:val="baseline"/>
+              <w:position w:val="0"/>
+              <w:sz w:val="28"/>
+              <w:sz w:val="28"/>
+              <w:i w:val="false"/>
+              <w:u w:val="none"/>
               <w:b/>
               <w:shd w:fill="auto" w:val="clear"/>
               <w:szCs w:val="28"/>
               <w:rFonts w:eastAsia="Times New Roman" w:cs="Times New Roman" w:ascii="Times New Roman" w:hAnsi="Times New Roman"/>
+              <w:color w:val="000000"/>
             </w:rPr>
             <w:fldChar w:fldCharType="end"/>
           </w:r>
@@ -741,8 +1070,9 @@
     </w:sdt>
     <w:p>
       <w:pPr>
-        <w:pStyle w:val="Normal1"/>
-        <w:spacing w:lineRule="auto" w:line="360"/>
+        <w:pStyle w:val="LOnormal"/>
+        <w:spacing w:lineRule="auto" w:line="360"/>
+        <w:jc w:val="both"/>
         <w:rPr>
           <w:rFonts w:ascii="Times New Roman" w:hAnsi="Times New Roman" w:eastAsia="Times New Roman" w:cs="Times New Roman"/>
           <w:sz w:val="28"/>
@@ -761,28 +1091,26 @@
       <w:pPr>
         <w:pStyle w:val="Heading1"/>
         <w:spacing w:lineRule="auto" w:line="360"/>
-        <w:jc w:val="both"/>
         <w:rPr/>
       </w:pPr>
       <w:r>
         <w:rPr/>
       </w:r>
-      <w:bookmarkStart w:id="1" w:name="_d15nzssdz73"/>
-      <w:bookmarkStart w:id="2" w:name="_d15nzssdz73"/>
+      <w:bookmarkStart w:id="1" w:name="_heading=h.30j0zll"/>
+      <w:bookmarkStart w:id="2" w:name="_heading=h.30j0zll"/>
       <w:bookmarkEnd w:id="2"/>
     </w:p>
     <w:p>
       <w:pPr>
         <w:pStyle w:val="Heading1"/>
         <w:spacing w:lineRule="auto" w:line="360"/>
-        <w:jc w:val="both"/>
         <w:rPr/>
       </w:pPr>
       <w:r>
         <w:rPr/>
       </w:r>
-      <w:bookmarkStart w:id="3" w:name="_gw39imo2tknc"/>
-      <w:bookmarkStart w:id="4" w:name="_gw39imo2tknc"/>
+      <w:bookmarkStart w:id="3" w:name="_heading=h.1fob9te"/>
+      <w:bookmarkStart w:id="4" w:name="_heading=h.1fob9te"/>
       <w:bookmarkEnd w:id="4"/>
       <w:r>
         <w:br w:type="page"/>
@@ -792,10 +1120,9 @@
       <w:pPr>
         <w:pStyle w:val="Heading1"/>
         <w:spacing w:lineRule="auto" w:line="360"/>
-        <w:jc w:val="both"/>
         <w:rPr/>
       </w:pPr>
-      <w:bookmarkStart w:id="5" w:name="_y029b77jadii"/>
+      <w:bookmarkStart w:id="5" w:name="_heading=h.3znysh7"/>
       <w:bookmarkEnd w:id="5"/>
       <w:r>
         <w:rPr/>
@@ -804,7 +1131,7 @@
     </w:p>
     <w:p>
       <w:pPr>
-        <w:pStyle w:val="Normal1"/>
+        <w:pStyle w:val="LOnormal"/>
         <w:spacing w:lineRule="auto" w:line="360"/>
         <w:ind w:firstLine="720"/>
         <w:jc w:val="both"/>
@@ -825,7 +1152,7 @@
     </w:p>
     <w:p>
       <w:pPr>
-        <w:pStyle w:val="Normal1"/>
+        <w:pStyle w:val="LOnormal"/>
         <w:spacing w:lineRule="auto" w:line="360"/>
         <w:ind w:firstLine="720"/>
         <w:jc w:val="both"/>
@@ -846,7 +1173,7 @@
     </w:p>
     <w:p>
       <w:pPr>
-        <w:pStyle w:val="Normal1"/>
+        <w:pStyle w:val="LOnormal"/>
         <w:spacing w:lineRule="auto" w:line="360"/>
         <w:jc w:val="both"/>
         <w:rPr>
@@ -863,10 +1190,9 @@
       <w:pPr>
         <w:pStyle w:val="Heading1"/>
         <w:spacing w:lineRule="auto" w:line="360"/>
-        <w:jc w:val="both"/>
         <w:rPr/>
       </w:pPr>
-      <w:bookmarkStart w:id="6" w:name="_afuun0bjs3u9"/>
+      <w:bookmarkStart w:id="6" w:name="_heading=h.2et92p0"/>
       <w:bookmarkEnd w:id="6"/>
       <w:r>
         <w:rPr/>
@@ -875,7 +1201,7 @@
     </w:p>
     <w:p>
       <w:pPr>
-        <w:pStyle w:val="Normal1"/>
+        <w:pStyle w:val="LOnormal"/>
         <w:spacing w:lineRule="auto" w:line="360"/>
         <w:ind w:firstLine="720"/>
         <w:jc w:val="both"/>
@@ -914,7 +1240,7 @@
     </w:p>
     <w:p>
       <w:pPr>
-        <w:pStyle w:val="Normal1"/>
+        <w:pStyle w:val="LOnormal"/>
         <w:spacing w:lineRule="auto" w:line="360"/>
         <w:ind w:firstLine="720"/>
         <w:jc w:val="both"/>
@@ -935,7 +1261,7 @@
     </w:p>
     <w:p>
       <w:pPr>
-        <w:pStyle w:val="Normal1"/>
+        <w:pStyle w:val="LOnormal"/>
         <w:spacing w:lineRule="auto" w:line="360"/>
         <w:ind w:firstLine="720"/>
         <w:jc w:val="both"/>
@@ -975,7 +1301,7 @@
     </w:p>
     <w:p>
       <w:pPr>
-        <w:pStyle w:val="Normal1"/>
+        <w:pStyle w:val="LOnormal"/>
         <w:spacing w:lineRule="auto" w:line="360"/>
         <w:ind w:firstLine="720"/>
         <w:jc w:val="both"/>
@@ -996,7 +1322,7 @@
     </w:p>
     <w:p>
       <w:pPr>
-        <w:pStyle w:val="Normal1"/>
+        <w:pStyle w:val="LOnormal"/>
         <w:spacing w:lineRule="auto" w:line="360"/>
         <w:jc w:val="both"/>
         <w:rPr>
@@ -1013,10 +1339,9 @@
       <w:pPr>
         <w:pStyle w:val="Heading1"/>
         <w:spacing w:lineRule="auto" w:line="360"/>
-        <w:jc w:val="both"/>
         <w:rPr/>
       </w:pPr>
-      <w:bookmarkStart w:id="7" w:name="_ttupb5bt2jdm"/>
+      <w:bookmarkStart w:id="7" w:name="_heading=h.tyjcwt"/>
       <w:bookmarkEnd w:id="7"/>
       <w:r>
         <w:rPr/>
@@ -1025,7 +1350,7 @@
     </w:p>
     <w:p>
       <w:pPr>
-        <w:pStyle w:val="Normal1"/>
+        <w:pStyle w:val="LOnormal"/>
         <w:spacing w:lineRule="auto" w:line="360"/>
         <w:ind w:firstLine="720"/>
         <w:jc w:val="both"/>
@@ -1046,7 +1371,7 @@
     </w:p>
     <w:p>
       <w:pPr>
-        <w:pStyle w:val="Normal1"/>
+        <w:pStyle w:val="LOnormal"/>
         <w:spacing w:lineRule="auto" w:line="360"/>
         <w:ind w:firstLine="720"/>
         <w:jc w:val="both"/>
@@ -1067,7 +1392,7 @@
     </w:p>
     <w:p>
       <w:pPr>
-        <w:pStyle w:val="Normal1"/>
+        <w:pStyle w:val="LOnormal"/>
         <w:spacing w:lineRule="auto" w:line="360"/>
         <w:ind w:firstLine="720"/>
         <w:jc w:val="both"/>
@@ -1088,32 +1413,15 @@
     </w:p>
     <w:p>
       <w:pPr>
-        <w:pStyle w:val="Normal1"/>
-        <w:spacing w:lineRule="auto" w:line="360"/>
-        <w:ind w:left="2160" w:firstLine="720"/>
-        <w:jc w:val="both"/>
-        <w:rPr>
-          <w:rFonts w:ascii="Times New Roman" w:hAnsi="Times New Roman" w:eastAsia="Times New Roman" w:cs="Times New Roman"/>
-        </w:rPr>
-      </w:pPr>
-      <w:r>
-        <w:rPr>
-          <w:rFonts w:eastAsia="Times New Roman" w:cs="Times New Roman" w:ascii="Times New Roman" w:hAnsi="Times New Roman"/>
-        </w:rPr>
-      </w:r>
-    </w:p>
-    <w:p>
-      <w:pPr>
         <w:pStyle w:val="Heading1"/>
         <w:spacing w:lineRule="auto" w:line="360"/>
-        <w:jc w:val="both"/>
         <w:rPr/>
       </w:pPr>
       <w:r>
         <w:rPr/>
       </w:r>
-      <w:bookmarkStart w:id="8" w:name="_s29fu3czftd2"/>
-      <w:bookmarkStart w:id="9" w:name="_s29fu3czftd2"/>
+      <w:bookmarkStart w:id="8" w:name="_heading=h.3dy6vkm"/>
+      <w:bookmarkStart w:id="9" w:name="_heading=h.3dy6vkm"/>
       <w:bookmarkEnd w:id="9"/>
       <w:r>
         <w:br w:type="page"/>
@@ -1123,10 +1431,9 @@
       <w:pPr>
         <w:pStyle w:val="Heading1"/>
         <w:spacing w:lineRule="auto" w:line="360"/>
-        <w:jc w:val="both"/>
         <w:rPr/>
       </w:pPr>
-      <w:bookmarkStart w:id="10" w:name="_7wbbxbymauj8"/>
+      <w:bookmarkStart w:id="10" w:name="_heading=h.1t3h5sf"/>
       <w:bookmarkEnd w:id="10"/>
       <w:r>
         <w:rPr/>
@@ -1137,10 +1444,9 @@
       <w:pPr>
         <w:pStyle w:val="Heading2"/>
         <w:spacing w:lineRule="auto" w:line="360"/>
-        <w:jc w:val="both"/>
         <w:rPr/>
       </w:pPr>
-      <w:bookmarkStart w:id="11" w:name="_e9l6agx1t4zb"/>
+      <w:bookmarkStart w:id="11" w:name="_heading=h.4d34og8"/>
       <w:bookmarkEnd w:id="11"/>
       <w:r>
         <w:rPr/>
@@ -1149,7 +1455,7 @@
     </w:p>
     <w:p>
       <w:pPr>
-        <w:pStyle w:val="Normal1"/>
+        <w:pStyle w:val="LOnormal"/>
         <w:spacing w:lineRule="auto" w:line="360"/>
         <w:ind w:firstLine="720"/>
         <w:jc w:val="both"/>
@@ -1170,7 +1476,7 @@
     </w:p>
     <w:p>
       <w:pPr>
-        <w:pStyle w:val="Normal1"/>
+        <w:pStyle w:val="LOnormal"/>
         <w:spacing w:lineRule="auto" w:line="360"/>
         <w:ind w:left="0" w:firstLine="720"/>
         <w:jc w:val="both"/>
@@ -1191,7 +1497,7 @@
     </w:p>
     <w:p>
       <w:pPr>
-        <w:pStyle w:val="Normal1"/>
+        <w:pStyle w:val="LOnormal"/>
         <w:spacing w:lineRule="auto" w:line="360"/>
         <w:ind w:firstLine="720"/>
         <w:jc w:val="both"/>
@@ -1212,7 +1518,7 @@
     </w:p>
     <w:p>
       <w:pPr>
-        <w:pStyle w:val="Normal1"/>
+        <w:pStyle w:val="LOnormal"/>
         <w:spacing w:lineRule="auto" w:line="360"/>
         <w:ind w:firstLine="720"/>
         <w:jc w:val="both"/>
@@ -1232,7 +1538,7 @@
         <w:spacing w:lineRule="auto" w:line="360"/>
         <w:rPr/>
       </w:pPr>
-      <w:bookmarkStart w:id="12" w:name="_rrsiqgakiw1k"/>
+      <w:bookmarkStart w:id="12" w:name="_heading=h.2s8eyo1"/>
       <w:bookmarkEnd w:id="12"/>
       <w:r>
         <w:rPr/>
@@ -1241,7 +1547,7 @@
     </w:p>
     <w:p>
       <w:pPr>
-        <w:pStyle w:val="Normal1"/>
+        <w:pStyle w:val="LOnormal"/>
         <w:spacing w:lineRule="auto" w:line="360"/>
         <w:jc w:val="both"/>
         <w:rPr>
@@ -1270,7 +1576,7 @@
     </w:p>
     <w:p>
       <w:pPr>
-        <w:pStyle w:val="Normal1"/>
+        <w:pStyle w:val="LOnormal"/>
         <w:spacing w:lineRule="auto" w:line="360"/>
         <w:jc w:val="both"/>
         <w:rPr>
@@ -1291,7 +1597,7 @@
     </w:p>
     <w:p>
       <w:pPr>
-        <w:pStyle w:val="Normal1"/>
+        <w:pStyle w:val="LOnormal"/>
         <w:spacing w:lineRule="auto" w:line="360"/>
         <w:jc w:val="both"/>
         <w:rPr>
@@ -1329,7 +1635,7 @@
     </w:p>
     <w:p>
       <w:pPr>
-        <w:pStyle w:val="Normal1"/>
+        <w:pStyle w:val="LOnormal"/>
         <w:spacing w:lineRule="auto" w:line="360"/>
         <w:jc w:val="both"/>
         <w:rPr>
@@ -1350,7 +1656,7 @@
     </w:p>
     <w:p>
       <w:pPr>
-        <w:pStyle w:val="Normal1"/>
+        <w:pStyle w:val="LOnormal"/>
         <w:spacing w:lineRule="auto" w:line="360"/>
         <w:jc w:val="both"/>
         <w:rPr>
@@ -1371,7 +1677,7 @@
     </w:p>
     <w:p>
       <w:pPr>
-        <w:pStyle w:val="Normal1"/>
+        <w:pStyle w:val="LOnormal"/>
         <w:spacing w:lineRule="auto" w:line="360"/>
         <w:jc w:val="both"/>
         <w:rPr>
@@ -1392,7 +1698,7 @@
     </w:p>
     <w:p>
       <w:pPr>
-        <w:pStyle w:val="Normal1"/>
+        <w:pStyle w:val="LOnormal"/>
         <w:spacing w:lineRule="auto" w:line="360"/>
         <w:jc w:val="both"/>
         <w:rPr>
@@ -1408,17 +1714,22 @@
           <w:szCs w:val="24"/>
         </w:rPr>
         <w:tab/>
-      </w:r>
-      <w:r>
-        <w:rPr/>
       </w:r>
       <w:r>
         <mc:AlternateContent>
           <mc:Choice Requires="wps">
             <w:drawing>
-              <wp:inline distT="0" distB="0" distL="0" distR="0">
-                <wp:extent cx="5943600" cy="1672590"/>
+              <wp:anchor behindDoc="0" distT="0" distB="0" distL="0" distR="0" simplePos="0" locked="0" layoutInCell="0" allowOverlap="1" relativeHeight="4">
+                <wp:simplePos x="0" y="0"/>
+                <wp:positionH relativeFrom="column">
+                  <wp:align>center</wp:align>
+                </wp:positionH>
+                <wp:positionV relativeFrom="paragraph">
+                  <wp:posOffset>635</wp:posOffset>
+                </wp:positionV>
+                <wp:extent cx="5600700" cy="1606550"/>
                 <wp:effectExtent l="0" t="0" r="0" b="0"/>
+                <wp:wrapSquare wrapText="largest"/>
                 <wp:docPr id="1" name="Frame1"/>
                 <a:graphic xmlns:a="http://schemas.openxmlformats.org/drawingml/2006/main">
                   <a:graphicData uri="http://schemas.microsoft.com/office/word/2010/wordprocessingShape">
@@ -1427,7 +1738,7 @@
                       <wps:spPr>
                         <a:xfrm>
                           <a:off x="0" y="0"/>
-                          <a:ext cx="5943600" cy="1672590"/>
+                          <a:ext cx="5600700" cy="1606550"/>
                         </a:xfrm>
                         <a:prstGeom prst="rect"/>
                         <a:solidFill>
@@ -1446,9 +1757,9 @@
                               <w:rPr/>
                               <w:drawing>
                                 <wp:inline distT="0" distB="0" distL="0" distR="0">
-                                  <wp:extent cx="5943600" cy="1117600"/>
+                                  <wp:extent cx="5600700" cy="1051560"/>
                                   <wp:effectExtent l="0" t="0" r="0" b="0"/>
-                                  <wp:docPr id="2" name="image1.png" descr="Clustering duration for different algorithm adjustments. Run on 5000 iterations"/>
+                                  <wp:docPr id="2" name="Image1" descr=""/>
                                   <wp:cNvGraphicFramePr>
                                     <a:graphicFrameLocks xmlns:a="http://schemas.openxmlformats.org/drawingml/2006/main" noChangeAspect="1"/>
                                   </wp:cNvGraphicFramePr>
@@ -1456,7 +1767,7 @@
                                     <a:graphicData uri="http://schemas.openxmlformats.org/drawingml/2006/picture">
                                       <pic:pic xmlns:pic="http://schemas.openxmlformats.org/drawingml/2006/picture">
                                         <pic:nvPicPr>
-                                          <pic:cNvPr id="2" name="image1.png" descr="Clustering duration for different algorithm adjustments. Run on 5000 iterations"/>
+                                          <pic:cNvPr id="2" name="Image1" descr=""/>
                                           <pic:cNvPicPr>
                                             <a:picLocks noChangeAspect="1" noChangeArrowheads="1"/>
                                           </pic:cNvPicPr>
@@ -1470,7 +1781,7 @@
                                         <pic:spPr bwMode="auto">
                                           <a:xfrm>
                                             <a:off x="0" y="0"/>
-                                            <a:ext cx="5943600" cy="1117600"/>
+                                            <a:ext cx="5600700" cy="1051560"/>
                                           </a:xfrm>
                                           <a:prstGeom prst="rect">
                                             <a:avLst/>
@@ -1516,12 +1827,12 @@
                     </wps:wsp>
                   </a:graphicData>
                 </a:graphic>
-              </wp:inline>
+              </wp:anchor>
             </w:drawing>
           </mc:Choice>
           <mc:Fallback>
             <w:pict>
-              <v:rect style="position:absolute;rotation:0;width:468pt;height:131.7pt;mso-wrap-distance-left:0pt;mso-wrap-distance-right:0pt;mso-wrap-distance-top:0pt;mso-wrap-distance-bottom:0pt;margin-top:-131.7pt;mso-position-vertical:top;mso-position-vertical-relative:text;margin-left:0pt;mso-position-horizontal:center;mso-position-horizontal-relative:text">
+              <v:rect style="position:absolute;rotation:0;width:441pt;height:126.5pt;mso-wrap-distance-left:0pt;mso-wrap-distance-right:0pt;mso-wrap-distance-top:0pt;mso-wrap-distance-bottom:0pt;margin-top:0pt;mso-position-vertical:top;mso-position-vertical-relative:text;margin-left:13.5pt;mso-position-horizontal:center;mso-position-horizontal-relative:text">
                 <v:textbox inset="0in,0in,0in,0in">
                   <w:txbxContent>
                     <w:p>
@@ -1534,9 +1845,9 @@
                         <w:rPr/>
                         <w:drawing>
                           <wp:inline distT="0" distB="0" distL="0" distR="0">
-                            <wp:extent cx="5943600" cy="1117600"/>
+                            <wp:extent cx="5600700" cy="1051560"/>
                             <wp:effectExtent l="0" t="0" r="0" b="0"/>
-                            <wp:docPr id="3" name="image1.png" descr="Clustering duration for different algorithm adjustments. Run on 5000 iterations"/>
+                            <wp:docPr id="3" name="Image1" descr=""/>
                             <wp:cNvGraphicFramePr>
                               <a:graphicFrameLocks xmlns:a="http://schemas.openxmlformats.org/drawingml/2006/main" noChangeAspect="1"/>
                             </wp:cNvGraphicFramePr>
@@ -1544,7 +1855,7 @@
                               <a:graphicData uri="http://schemas.openxmlformats.org/drawingml/2006/picture">
                                 <pic:pic xmlns:pic="http://schemas.openxmlformats.org/drawingml/2006/picture">
                                   <pic:nvPicPr>
-                                    <pic:cNvPr id="3" name="image1.png" descr="Clustering duration for different algorithm adjustments. Run on 5000 iterations"/>
+                                    <pic:cNvPr id="3" name="Image1" descr=""/>
                                     <pic:cNvPicPr>
                                       <a:picLocks noChangeAspect="1" noChangeArrowheads="1"/>
                                     </pic:cNvPicPr>
@@ -1558,7 +1869,7 @@
                                   <pic:spPr bwMode="auto">
                                     <a:xfrm>
                                       <a:off x="0" y="0"/>
-                                      <a:ext cx="5943600" cy="1117600"/>
+                                      <a:ext cx="5600700" cy="1051560"/>
                                     </a:xfrm>
                                     <a:prstGeom prst="rect">
                                       <a:avLst/>
@@ -1607,7 +1918,7 @@
     </w:p>
     <w:p>
       <w:pPr>
-        <w:pStyle w:val="Normal1"/>
+        <w:pStyle w:val="LOnormal"/>
         <w:spacing w:lineRule="auto" w:line="360"/>
         <w:jc w:val="both"/>
         <w:rPr>
@@ -1628,7 +1939,7 @@
     </w:p>
     <w:p>
       <w:pPr>
-        <w:pStyle w:val="Normal1"/>
+        <w:pStyle w:val="LOnormal"/>
         <w:spacing w:lineRule="auto" w:line="360"/>
         <w:jc w:val="both"/>
         <w:rPr>
@@ -1649,7 +1960,7 @@
     </w:p>
     <w:p>
       <w:pPr>
-        <w:pStyle w:val="Normal1"/>
+        <w:pStyle w:val="LOnormal"/>
         <w:spacing w:lineRule="auto" w:line="360"/>
         <w:jc w:val="both"/>
         <w:rPr>
@@ -1669,11 +1980,9 @@
     <w:p>
       <w:pPr>
         <w:pStyle w:val="Heading2"/>
-        <w:spacing w:lineRule="auto" w:line="360"/>
-        <w:jc w:val="both"/>
         <w:rPr/>
       </w:pPr>
-      <w:bookmarkStart w:id="13" w:name="_ryqovixn479"/>
+      <w:bookmarkStart w:id="13" w:name="_heading=h.17dp8vu"/>
       <w:bookmarkEnd w:id="13"/>
       <w:r>
         <w:rPr/>
@@ -1682,7 +1991,8 @@
     </w:p>
     <w:p>
       <w:pPr>
-        <w:pStyle w:val="Normal1"/>
+        <w:pStyle w:val="LOnormal"/>
+        <w:jc w:val="both"/>
         <w:rPr>
           <w:rFonts w:ascii="Times New Roman" w:hAnsi="Times New Roman" w:eastAsia="Times New Roman" w:cs="Times New Roman"/>
           <w:sz w:val="24"/>
@@ -1704,7 +2014,8 @@
     </w:p>
     <w:p>
       <w:pPr>
-        <w:pStyle w:val="Normal1"/>
+        <w:pStyle w:val="LOnormal"/>
+        <w:jc w:val="both"/>
         <w:rPr>
           <w:rFonts w:ascii="Times New Roman" w:hAnsi="Times New Roman" w:eastAsia="Times New Roman" w:cs="Times New Roman"/>
           <w:sz w:val="24"/>
@@ -1723,22 +2034,28 @@
     </w:p>
     <w:p>
       <w:pPr>
-        <w:pStyle w:val="Normal1"/>
-        <w:jc w:val="center"/>
-        <w:rPr>
-          <w:rFonts w:ascii="Times New Roman" w:hAnsi="Times New Roman" w:eastAsia="Times New Roman" w:cs="Times New Roman"/>
-          <w:sz w:val="24"/>
-          <w:szCs w:val="24"/>
-        </w:rPr>
-      </w:pPr>
-      <w:r>
-        <w:rPr>
-          <w:rFonts w:eastAsia="Times New Roman" w:cs="Times New Roman" w:ascii="Times New Roman" w:hAnsi="Times New Roman"/>
-          <w:sz w:val="24"/>
-          <w:szCs w:val="24"/>
-        </w:rPr>
-        <w:tab/>
-      </w:r>
+        <w:pStyle w:val="LOnormal"/>
+        <w:jc w:val="both"/>
+        <w:rPr>
+          <w:rFonts w:ascii="Times New Roman" w:hAnsi="Times New Roman" w:eastAsia="Times New Roman" w:cs="Times New Roman"/>
+          <w:sz w:val="24"/>
+          <w:szCs w:val="24"/>
+        </w:rPr>
+      </w:pPr>
+      <w:r>
+        <w:rPr/>
+      </w:r>
+    </w:p>
+    <w:p>
+      <w:pPr>
+        <w:pStyle w:val="LOnormal"/>
+        <w:jc w:val="both"/>
+        <w:rPr>
+          <w:rFonts w:ascii="Times New Roman" w:hAnsi="Times New Roman" w:eastAsia="Times New Roman" w:cs="Times New Roman"/>
+          <w:sz w:val="24"/>
+          <w:szCs w:val="24"/>
+        </w:rPr>
+      </w:pPr>
       <w:r>
         <w:rPr/>
       </w:r>
@@ -1746,9 +2063,17 @@
         <mc:AlternateContent>
           <mc:Choice Requires="wps">
             <w:drawing>
-              <wp:inline distT="0" distB="0" distL="0" distR="0">
-                <wp:extent cx="5836920" cy="3241040"/>
+              <wp:anchor behindDoc="0" distT="0" distB="0" distL="0" distR="0" simplePos="0" locked="0" layoutInCell="0" allowOverlap="1" relativeHeight="8">
+                <wp:simplePos x="0" y="0"/>
+                <wp:positionH relativeFrom="column">
+                  <wp:align>center</wp:align>
+                </wp:positionH>
+                <wp:positionV relativeFrom="paragraph">
+                  <wp:posOffset>635</wp:posOffset>
+                </wp:positionV>
+                <wp:extent cx="5420995" cy="3766185"/>
                 <wp:effectExtent l="0" t="0" r="0" b="0"/>
+                <wp:wrapTopAndBottom/>
                 <wp:docPr id="4" name="Frame2"/>
                 <a:graphic xmlns:a="http://schemas.openxmlformats.org/drawingml/2006/main">
                   <a:graphicData uri="http://schemas.microsoft.com/office/word/2010/wordprocessingShape">
@@ -1757,7 +2082,7 @@
                       <wps:spPr>
                         <a:xfrm>
                           <a:off x="0" y="0"/>
-                          <a:ext cx="5836920" cy="3241040"/>
+                          <a:ext cx="5420995" cy="3766185"/>
                         </a:xfrm>
                         <a:prstGeom prst="rect"/>
                         <a:solidFill>
@@ -1776,9 +2101,9 @@
                               <w:rPr/>
                               <w:drawing>
                                 <wp:inline distT="0" distB="0" distL="0" distR="0">
-                                  <wp:extent cx="5836920" cy="2887345"/>
+                                  <wp:extent cx="5420995" cy="3412490"/>
                                   <wp:effectExtent l="0" t="0" r="0" b="0"/>
-                                  <wp:docPr id="5" name="image2.png" descr=""/>
+                                  <wp:docPr id="5" name="Image2" descr=""/>
                                   <wp:cNvGraphicFramePr>
                                     <a:graphicFrameLocks xmlns:a="http://schemas.openxmlformats.org/drawingml/2006/main" noChangeAspect="1"/>
                                   </wp:cNvGraphicFramePr>
@@ -1786,7 +2111,7 @@
                                     <a:graphicData uri="http://schemas.openxmlformats.org/drawingml/2006/picture">
                                       <pic:pic xmlns:pic="http://schemas.openxmlformats.org/drawingml/2006/picture">
                                         <pic:nvPicPr>
-                                          <pic:cNvPr id="5" name="image2.png" descr=""/>
+                                          <pic:cNvPr id="5" name="Image2" descr=""/>
                                           <pic:cNvPicPr>
                                             <a:picLocks noChangeAspect="1" noChangeArrowheads="1"/>
                                           </pic:cNvPicPr>
@@ -1800,7 +2125,7 @@
                                         <pic:spPr bwMode="auto">
                                           <a:xfrm>
                                             <a:off x="0" y="0"/>
-                                            <a:ext cx="5836920" cy="2887345"/>
+                                            <a:ext cx="5420995" cy="3412490"/>
                                           </a:xfrm>
                                           <a:prstGeom prst="rect">
                                             <a:avLst/>
@@ -1846,12 +2171,12 @@
                     </wps:wsp>
                   </a:graphicData>
                 </a:graphic>
-              </wp:inline>
+              </wp:anchor>
             </w:drawing>
           </mc:Choice>
           <mc:Fallback>
             <w:pict>
-              <v:rect style="position:absolute;rotation:0;width:459.6pt;height:255.2pt;mso-wrap-distance-left:0pt;mso-wrap-distance-right:0pt;mso-wrap-distance-top:0pt;mso-wrap-distance-bottom:0pt;margin-top:-255.2pt;mso-position-vertical:top;mso-position-vertical-relative:text;margin-left:0pt;mso-position-horizontal:center;mso-position-horizontal-relative:text">
+              <v:rect style="position:absolute;rotation:0;width:426.85pt;height:296.55pt;mso-wrap-distance-left:0pt;mso-wrap-distance-right:0pt;mso-wrap-distance-top:0pt;mso-wrap-distance-bottom:0pt;margin-top:0pt;mso-position-vertical:top;mso-position-vertical-relative:text;margin-left:20.6pt;mso-position-horizontal:center;mso-position-horizontal-relative:text">
                 <v:textbox inset="0in,0in,0in,0in">
                   <w:txbxContent>
                     <w:p>
@@ -1864,9 +2189,9 @@
                         <w:rPr/>
                         <w:drawing>
                           <wp:inline distT="0" distB="0" distL="0" distR="0">
-                            <wp:extent cx="5836920" cy="2887345"/>
+                            <wp:extent cx="5420995" cy="3412490"/>
                             <wp:effectExtent l="0" t="0" r="0" b="0"/>
-                            <wp:docPr id="6" name="image2.png" descr=""/>
+                            <wp:docPr id="6" name="Image2" descr=""/>
                             <wp:cNvGraphicFramePr>
                               <a:graphicFrameLocks xmlns:a="http://schemas.openxmlformats.org/drawingml/2006/main" noChangeAspect="1"/>
                             </wp:cNvGraphicFramePr>
@@ -1874,7 +2199,7 @@
                               <a:graphicData uri="http://schemas.openxmlformats.org/drawingml/2006/picture">
                                 <pic:pic xmlns:pic="http://schemas.openxmlformats.org/drawingml/2006/picture">
                                   <pic:nvPicPr>
-                                    <pic:cNvPr id="6" name="image2.png" descr=""/>
+                                    <pic:cNvPr id="6" name="Image2" descr=""/>
                                     <pic:cNvPicPr>
                                       <a:picLocks noChangeAspect="1" noChangeArrowheads="1"/>
                                     </pic:cNvPicPr>
@@ -1888,7 +2213,7 @@
                                   <pic:spPr bwMode="auto">
                                     <a:xfrm>
                                       <a:off x="0" y="0"/>
-                                      <a:ext cx="5836920" cy="2887345"/>
+                                      <a:ext cx="5420995" cy="3412490"/>
                                     </a:xfrm>
                                     <a:prstGeom prst="rect">
                                       <a:avLst/>
@@ -1928,16 +2253,552 @@
                     </w:p>
                   </w:txbxContent>
                 </v:textbox>
+                <w10:wrap type="topAndBottom"/>
+              </v:rect>
+            </w:pict>
+          </mc:Fallback>
+        </mc:AlternateContent>
+      </w:r>
+    </w:p>
+    <w:p>
+      <w:pPr>
+        <w:pStyle w:val="LOnormal"/>
+        <w:jc w:val="both"/>
+        <w:rPr>
+          <w:rFonts w:ascii="Times New Roman" w:hAnsi="Times New Roman" w:eastAsia="Times New Roman" w:cs="Times New Roman"/>
+          <w:sz w:val="24"/>
+          <w:szCs w:val="24"/>
+        </w:rPr>
+      </w:pPr>
+      <w:r>
+        <w:rPr>
+          <w:rFonts w:eastAsia="Times New Roman" w:cs="Times New Roman" w:ascii="Times New Roman" w:hAnsi="Times New Roman"/>
+          <w:sz w:val="24"/>
+          <w:szCs w:val="24"/>
+        </w:rPr>
+        <w:tab/>
+        <w:t>When talking about the end result, what is displayed for the user to see, however, there is still some work left. Our intent here was to create a few templates for different events such as matches, transfers, accidents and so on, but due to how difficult it proved to make only one such template and other difficulties imposed by the clustering process, we opted to stick with only the first of the previously enumerated templates. While for the most part it does what it is supposed to do, it remains highly dependent on the content of the cluster and the order of the tweets inside it. More improvements could be made here, given time, but we consider that interpreting the results of such a process would prove to be a difficult problem to tackle in itself.</w:t>
+      </w:r>
+    </w:p>
+    <w:p>
+      <w:pPr>
+        <w:pStyle w:val="LOnormal"/>
+        <w:spacing w:lineRule="auto" w:line="360"/>
+        <w:jc w:val="both"/>
+        <w:rPr>
+          <w:rFonts w:ascii="Times New Roman" w:hAnsi="Times New Roman" w:eastAsia="Times New Roman" w:cs="Times New Roman"/>
+        </w:rPr>
+      </w:pPr>
+      <w:r>
+        <w:rPr>
+          <w:rFonts w:eastAsia="Times New Roman" w:cs="Times New Roman" w:ascii="Times New Roman" w:hAnsi="Times New Roman"/>
+        </w:rPr>
+      </w:r>
+    </w:p>
+    <w:p>
+      <w:pPr>
+        <w:pStyle w:val="Heading2"/>
+        <w:spacing w:lineRule="auto" w:line="360"/>
+        <w:rPr/>
+      </w:pPr>
+      <w:bookmarkStart w:id="14" w:name="_heading=h.prm7wivsrznw"/>
+      <w:bookmarkEnd w:id="14"/>
+      <w:r>
+        <w:rPr/>
+        <w:t>Use case</w:t>
+      </w:r>
+    </w:p>
+    <w:p>
+      <w:pPr>
+        <w:pStyle w:val="LOnormal"/>
+        <w:jc w:val="both"/>
+        <w:rPr>
+          <w:rFonts w:ascii="Times New Roman" w:hAnsi="Times New Roman" w:eastAsia="Times New Roman" w:cs="Times New Roman"/>
+          <w:sz w:val="24"/>
+          <w:szCs w:val="24"/>
+        </w:rPr>
+      </w:pPr>
+      <w:r>
+        <w:rPr>
+          <w:rFonts w:eastAsia="Times New Roman" w:cs="Times New Roman" w:ascii="Times New Roman" w:hAnsi="Times New Roman"/>
+          <w:sz w:val="24"/>
+          <w:szCs w:val="24"/>
+        </w:rPr>
+        <w:tab/>
+        <w:t>On the 31st of December we collected tweets in order to build a smaller dataset, to test the last version of the algorithm. We ended up with a dataset of 5000 tweets. After analyzing some of the tweets, more specifically, those of the whitelisted users, we noticed tweets about the match between Sacramento Kings and Dallas Mavericks. Consequently, we chose to run our tests on this match.</w:t>
+      </w:r>
+    </w:p>
+    <w:p>
+      <w:pPr>
+        <w:pStyle w:val="LOnormal"/>
+        <w:jc w:val="both"/>
+        <w:rPr>
+          <w:rFonts w:ascii="Times New Roman" w:hAnsi="Times New Roman" w:eastAsia="Times New Roman" w:cs="Times New Roman"/>
+          <w:sz w:val="24"/>
+          <w:szCs w:val="24"/>
+        </w:rPr>
+      </w:pPr>
+      <w:r>
+        <w:rPr>
+          <w:rFonts w:eastAsia="Times New Roman" w:cs="Times New Roman" w:ascii="Times New Roman" w:hAnsi="Times New Roman"/>
+          <w:sz w:val="24"/>
+          <w:szCs w:val="24"/>
+        </w:rPr>
+        <w:tab/>
+        <w:t>After multiple runs, we noticed that, regardless of the number of iterations, the number of tweets that are part of the cluster that we are interested in average around 30, with few exceptions, in the case of the higher number of iterations, averaging around 40 tweets. These clusters were then post-processed, meaning that we would parse through the tweets that were in these clusters in order to gather the information that would later be displayed for the user to see.</w:t>
+      </w:r>
+    </w:p>
+    <w:p>
+      <w:pPr>
+        <w:pStyle w:val="LOnormal"/>
+        <w:jc w:val="both"/>
+        <w:rPr>
+          <w:rFonts w:ascii="Times New Roman" w:hAnsi="Times New Roman" w:eastAsia="Times New Roman" w:cs="Times New Roman"/>
+          <w:sz w:val="24"/>
+          <w:szCs w:val="24"/>
+        </w:rPr>
+      </w:pPr>
+      <w:r>
+        <w:rPr>
+          <w:rFonts w:eastAsia="Times New Roman" w:cs="Times New Roman" w:ascii="Times New Roman" w:hAnsi="Times New Roman"/>
+          <w:sz w:val="24"/>
+          <w:szCs w:val="24"/>
+        </w:rPr>
+        <w:tab/>
+        <w:t>For this part, we try to look for certain structures inside the tweets that are most often used in order to describe the outcome of a match. We chose this approach because in order to gather the data needed, no matter the structure of the tweet, would be another problem in the direction of data mining. Glossing over this issue, our format still provides satisfactory results. This being said, the accuracy of the results depends on the order that the tweets were added to the cluster.</w:t>
+      </w:r>
+    </w:p>
+    <w:p>
+      <w:pPr>
+        <w:pStyle w:val="LOnormal"/>
+        <w:jc w:val="both"/>
+        <w:rPr>
+          <w:rFonts w:ascii="Times New Roman" w:hAnsi="Times New Roman" w:eastAsia="Times New Roman" w:cs="Times New Roman"/>
+          <w:sz w:val="24"/>
+          <w:szCs w:val="24"/>
+        </w:rPr>
+      </w:pPr>
+      <w:r>
+        <w:rPr/>
+      </w:r>
+    </w:p>
+    <w:p>
+      <w:pPr>
+        <w:pStyle w:val="LOnormal"/>
+        <w:jc w:val="center"/>
+        <w:rPr>
+          <w:rFonts w:ascii="Times New Roman" w:hAnsi="Times New Roman" w:eastAsia="Times New Roman" w:cs="Times New Roman"/>
+          <w:sz w:val="24"/>
+          <w:szCs w:val="24"/>
+        </w:rPr>
+      </w:pPr>
+      <w:r>
+        <w:rPr/>
+      </w:r>
+      <w:r>
+        <w:rPr/>
+        <w:t xml:space="preserve">       </w:t>
+      </w:r>
+      <w:r>
+        <w:rPr/>
+      </w:r>
+      <w:r>
+        <mc:AlternateContent>
+          <mc:Choice Requires="wps">
+            <w:drawing>
+              <wp:inline distT="0" distB="0" distL="0" distR="0">
+                <wp:extent cx="2542540" cy="4178935"/>
+                <wp:effectExtent l="0" t="0" r="0" b="0"/>
+                <wp:docPr id="7" name="Frame3"/>
+                <a:graphic xmlns:a="http://schemas.openxmlformats.org/drawingml/2006/main">
+                  <a:graphicData uri="http://schemas.microsoft.com/office/word/2010/wordprocessingShape">
+                    <wps:wsp>
+                      <wps:cNvSpPr txBox="1"/>
+                      <wps:spPr>
+                        <a:xfrm>
+                          <a:off x="0" y="0"/>
+                          <a:ext cx="2542540" cy="4178935"/>
+                        </a:xfrm>
+                        <a:prstGeom prst="rect"/>
+                        <a:solidFill>
+                          <a:srgbClr val="FFFFFF"/>
+                        </a:solidFill>
+                      </wps:spPr>
+                      <wps:txbx>
+                        <w:txbxContent>
+                          <w:p>
+                            <w:pPr>
+                              <w:pStyle w:val="Figure"/>
+                              <w:spacing w:before="120" w:after="120"/>
+                              <w:rPr/>
+                            </w:pPr>
+                            <w:r>
+                              <w:rPr/>
+                              <w:drawing>
+                                <wp:inline distT="0" distB="0" distL="0" distR="0">
+                                  <wp:extent cx="2542540" cy="3623945"/>
+                                  <wp:effectExtent l="0" t="0" r="0" b="0"/>
+                                  <wp:docPr id="8" name="image1.png" descr=""/>
+                                  <wp:cNvGraphicFramePr>
+                                    <a:graphicFrameLocks xmlns:a="http://schemas.openxmlformats.org/drawingml/2006/main" noChangeAspect="1"/>
+                                  </wp:cNvGraphicFramePr>
+                                  <a:graphic xmlns:a="http://schemas.openxmlformats.org/drawingml/2006/main">
+                                    <a:graphicData uri="http://schemas.openxmlformats.org/drawingml/2006/picture">
+                                      <pic:pic xmlns:pic="http://schemas.openxmlformats.org/drawingml/2006/picture">
+                                        <pic:nvPicPr>
+                                          <pic:cNvPr id="8" name="image1.png" descr=""/>
+                                          <pic:cNvPicPr>
+                                            <a:picLocks noChangeAspect="1" noChangeArrowheads="1"/>
+                                          </pic:cNvPicPr>
+                                        </pic:nvPicPr>
+                                        <pic:blipFill>
+                                          <a:blip r:embed="rId5"/>
+                                          <a:stretch>
+                                            <a:fillRect/>
+                                          </a:stretch>
+                                        </pic:blipFill>
+                                        <pic:spPr bwMode="auto">
+                                          <a:xfrm>
+                                            <a:off x="0" y="0"/>
+                                            <a:ext cx="2542540" cy="3623945"/>
+                                          </a:xfrm>
+                                          <a:prstGeom prst="rect">
+                                            <a:avLst/>
+                                          </a:prstGeom>
+                                        </pic:spPr>
+                                      </pic:pic>
+                                    </a:graphicData>
+                                  </a:graphic>
+                                </wp:inline>
+                              </w:drawing>
+                              <w:t xml:space="preserve">Figure </w:t>
+                            </w:r>
+                            <w:r>
+                              <w:rPr/>
+                              <w:fldChar w:fldCharType="begin"/>
+                            </w:r>
+                            <w:r>
+                              <w:rPr/>
+                              <w:instrText> SEQ Figure \* ARABIC </w:instrText>
+                            </w:r>
+                            <w:r>
+                              <w:rPr/>
+                              <w:fldChar w:fldCharType="separate"/>
+                            </w:r>
+                            <w:r>
+                              <w:rPr/>
+                              <w:t>3</w:t>
+                            </w:r>
+                            <w:r>
+                              <w:rPr/>
+                              <w:fldChar w:fldCharType="end"/>
+                            </w:r>
+                            <w:r>
+                              <w:rPr/>
+                              <w:t xml:space="preserve">: 31st December test results </w:t>
+                            </w:r>
+                            <w:r>
+                              <w:rPr/>
+                              <w:t>1</w:t>
+                            </w:r>
+                          </w:p>
+                        </w:txbxContent>
+                      </wps:txbx>
+                      <wps:bodyPr anchor="t" lIns="0" tIns="0" rIns="0" bIns="0">
+                        <a:noAutofit/>
+                      </wps:bodyPr>
+                    </wps:wsp>
+                  </a:graphicData>
+                </a:graphic>
+              </wp:inline>
+            </w:drawing>
+          </mc:Choice>
+          <mc:Fallback>
+            <w:pict>
+              <v:rect style="position:absolute;rotation:0;width:200.2pt;height:329.05pt;mso-wrap-distance-left:0pt;mso-wrap-distance-right:0pt;mso-wrap-distance-top:0pt;mso-wrap-distance-bottom:0pt;margin-top:-329.05pt;mso-position-vertical:top;mso-position-vertical-relative:text;margin-left:0pt;mso-position-horizontal:center;mso-position-horizontal-relative:text">
+                <v:textbox inset="0in,0in,0in,0in">
+                  <w:txbxContent>
+                    <w:p>
+                      <w:pPr>
+                        <w:pStyle w:val="Figure"/>
+                        <w:spacing w:before="120" w:after="120"/>
+                        <w:rPr/>
+                      </w:pPr>
+                      <w:r>
+                        <w:rPr/>
+                        <w:drawing>
+                          <wp:inline distT="0" distB="0" distL="0" distR="0">
+                            <wp:extent cx="2542540" cy="3623945"/>
+                            <wp:effectExtent l="0" t="0" r="0" b="0"/>
+                            <wp:docPr id="9" name="image1.png" descr=""/>
+                            <wp:cNvGraphicFramePr>
+                              <a:graphicFrameLocks xmlns:a="http://schemas.openxmlformats.org/drawingml/2006/main" noChangeAspect="1"/>
+                            </wp:cNvGraphicFramePr>
+                            <a:graphic xmlns:a="http://schemas.openxmlformats.org/drawingml/2006/main">
+                              <a:graphicData uri="http://schemas.openxmlformats.org/drawingml/2006/picture">
+                                <pic:pic xmlns:pic="http://schemas.openxmlformats.org/drawingml/2006/picture">
+                                  <pic:nvPicPr>
+                                    <pic:cNvPr id="9" name="image1.png" descr=""/>
+                                    <pic:cNvPicPr>
+                                      <a:picLocks noChangeAspect="1" noChangeArrowheads="1"/>
+                                    </pic:cNvPicPr>
+                                  </pic:nvPicPr>
+                                  <pic:blipFill>
+                                    <a:blip r:embed="rId5"/>
+                                    <a:stretch>
+                                      <a:fillRect/>
+                                    </a:stretch>
+                                  </pic:blipFill>
+                                  <pic:spPr bwMode="auto">
+                                    <a:xfrm>
+                                      <a:off x="0" y="0"/>
+                                      <a:ext cx="2542540" cy="3623945"/>
+                                    </a:xfrm>
+                                    <a:prstGeom prst="rect">
+                                      <a:avLst/>
+                                    </a:prstGeom>
+                                  </pic:spPr>
+                                </pic:pic>
+                              </a:graphicData>
+                            </a:graphic>
+                          </wp:inline>
+                        </w:drawing>
+                        <w:t xml:space="preserve">Figure </w:t>
+                      </w:r>
+                      <w:r>
+                        <w:rPr/>
+                        <w:fldChar w:fldCharType="begin"/>
+                      </w:r>
+                      <w:r>
+                        <w:rPr/>
+                        <w:instrText> SEQ Figure \* ARABIC </w:instrText>
+                      </w:r>
+                      <w:r>
+                        <w:rPr/>
+                        <w:fldChar w:fldCharType="separate"/>
+                      </w:r>
+                      <w:r>
+                        <w:rPr/>
+                        <w:t>3</w:t>
+                      </w:r>
+                      <w:r>
+                        <w:rPr/>
+                        <w:fldChar w:fldCharType="end"/>
+                      </w:r>
+                      <w:r>
+                        <w:rPr/>
+                        <w:t xml:space="preserve">: 31st December test results </w:t>
+                      </w:r>
+                      <w:r>
+                        <w:rPr/>
+                        <w:t>1</w:t>
+                      </w:r>
+                    </w:p>
+                  </w:txbxContent>
+                </v:textbox>
                 <w10:wrap type="square" side="largest"/>
               </v:rect>
             </w:pict>
           </mc:Fallback>
         </mc:AlternateContent>
       </w:r>
-    </w:p>
-    <w:p>
-      <w:pPr>
-        <w:pStyle w:val="Normal1"/>
+      <w:r>
+        <mc:AlternateContent>
+          <mc:Choice Requires="wps">
+            <w:drawing>
+              <wp:inline distT="0" distB="0" distL="0" distR="0">
+                <wp:extent cx="2424430" cy="4187190"/>
+                <wp:effectExtent l="0" t="0" r="0" b="0"/>
+                <wp:docPr id="10" name="Frame4"/>
+                <a:graphic xmlns:a="http://schemas.openxmlformats.org/drawingml/2006/main">
+                  <a:graphicData uri="http://schemas.microsoft.com/office/word/2010/wordprocessingShape">
+                    <wps:wsp>
+                      <wps:cNvSpPr txBox="1"/>
+                      <wps:spPr>
+                        <a:xfrm>
+                          <a:off x="0" y="0"/>
+                          <a:ext cx="2424430" cy="4187190"/>
+                        </a:xfrm>
+                        <a:prstGeom prst="rect"/>
+                        <a:solidFill>
+                          <a:srgbClr val="FFFFFF"/>
+                        </a:solidFill>
+                      </wps:spPr>
+                      <wps:txbx>
+                        <w:txbxContent>
+                          <w:p>
+                            <w:pPr>
+                              <w:pStyle w:val="Figure"/>
+                              <w:spacing w:before="120" w:after="120"/>
+                              <w:rPr/>
+                            </w:pPr>
+                            <w:r>
+                              <w:rPr/>
+                              <w:drawing>
+                                <wp:inline distT="0" distB="0" distL="0" distR="0">
+                                  <wp:extent cx="2472055" cy="3631565"/>
+                                  <wp:effectExtent l="0" t="0" r="0" b="0"/>
+                                  <wp:docPr id="11" name="image2.png" descr=""/>
+                                  <wp:cNvGraphicFramePr>
+                                    <a:graphicFrameLocks xmlns:a="http://schemas.openxmlformats.org/drawingml/2006/main" noChangeAspect="1"/>
+                                  </wp:cNvGraphicFramePr>
+                                  <a:graphic xmlns:a="http://schemas.openxmlformats.org/drawingml/2006/main">
+                                    <a:graphicData uri="http://schemas.openxmlformats.org/drawingml/2006/picture">
+                                      <pic:pic xmlns:pic="http://schemas.openxmlformats.org/drawingml/2006/picture">
+                                        <pic:nvPicPr>
+                                          <pic:cNvPr id="11" name="image2.png" descr=""/>
+                                          <pic:cNvPicPr>
+                                            <a:picLocks noChangeAspect="1" noChangeArrowheads="1"/>
+                                          </pic:cNvPicPr>
+                                        </pic:nvPicPr>
+                                        <pic:blipFill>
+                                          <a:blip r:embed="rId6"/>
+                                          <a:stretch>
+                                            <a:fillRect/>
+                                          </a:stretch>
+                                        </pic:blipFill>
+                                        <pic:spPr bwMode="auto">
+                                          <a:xfrm>
+                                            <a:off x="0" y="0"/>
+                                            <a:ext cx="2472055" cy="3631565"/>
+                                          </a:xfrm>
+                                          <a:prstGeom prst="rect">
+                                            <a:avLst/>
+                                          </a:prstGeom>
+                                        </pic:spPr>
+                                      </pic:pic>
+                                    </a:graphicData>
+                                  </a:graphic>
+                                </wp:inline>
+                              </w:drawing>
+                              <w:t xml:space="preserve">Figure </w:t>
+                            </w:r>
+                            <w:r>
+                              <w:rPr/>
+                              <w:fldChar w:fldCharType="begin"/>
+                            </w:r>
+                            <w:r>
+                              <w:rPr/>
+                              <w:instrText> SEQ Figure \* ARABIC </w:instrText>
+                            </w:r>
+                            <w:r>
+                              <w:rPr/>
+                              <w:fldChar w:fldCharType="separate"/>
+                            </w:r>
+                            <w:r>
+                              <w:rPr/>
+                              <w:t>4</w:t>
+                            </w:r>
+                            <w:r>
+                              <w:rPr/>
+                              <w:fldChar w:fldCharType="end"/>
+                            </w:r>
+                            <w:r>
+                              <w:rPr/>
+                              <w:t>: 31st December test results 2</w:t>
+                            </w:r>
+                          </w:p>
+                        </w:txbxContent>
+                      </wps:txbx>
+                      <wps:bodyPr anchor="t" lIns="0" tIns="0" rIns="0" bIns="0">
+                        <a:noAutofit/>
+                      </wps:bodyPr>
+                    </wps:wsp>
+                  </a:graphicData>
+                </a:graphic>
+              </wp:inline>
+            </w:drawing>
+          </mc:Choice>
+          <mc:Fallback>
+            <w:pict>
+              <v:rect style="position:absolute;rotation:0;width:190.9pt;height:329.7pt;mso-wrap-distance-left:0pt;mso-wrap-distance-right:0pt;mso-wrap-distance-top:0pt;mso-wrap-distance-bottom:0pt;margin-top:-329.7pt;mso-position-vertical:top;mso-position-vertical-relative:text;margin-left:0pt;mso-position-horizontal:center;mso-position-horizontal-relative:text">
+                <v:textbox inset="0in,0in,0in,0in">
+                  <w:txbxContent>
+                    <w:p>
+                      <w:pPr>
+                        <w:pStyle w:val="Figure"/>
+                        <w:spacing w:before="120" w:after="120"/>
+                        <w:rPr/>
+                      </w:pPr>
+                      <w:r>
+                        <w:rPr/>
+                        <w:drawing>
+                          <wp:inline distT="0" distB="0" distL="0" distR="0">
+                            <wp:extent cx="2472055" cy="3631565"/>
+                            <wp:effectExtent l="0" t="0" r="0" b="0"/>
+                            <wp:docPr id="12" name="image2.png" descr=""/>
+                            <wp:cNvGraphicFramePr>
+                              <a:graphicFrameLocks xmlns:a="http://schemas.openxmlformats.org/drawingml/2006/main" noChangeAspect="1"/>
+                            </wp:cNvGraphicFramePr>
+                            <a:graphic xmlns:a="http://schemas.openxmlformats.org/drawingml/2006/main">
+                              <a:graphicData uri="http://schemas.openxmlformats.org/drawingml/2006/picture">
+                                <pic:pic xmlns:pic="http://schemas.openxmlformats.org/drawingml/2006/picture">
+                                  <pic:nvPicPr>
+                                    <pic:cNvPr id="12" name="image2.png" descr=""/>
+                                    <pic:cNvPicPr>
+                                      <a:picLocks noChangeAspect="1" noChangeArrowheads="1"/>
+                                    </pic:cNvPicPr>
+                                  </pic:nvPicPr>
+                                  <pic:blipFill>
+                                    <a:blip r:embed="rId6"/>
+                                    <a:stretch>
+                                      <a:fillRect/>
+                                    </a:stretch>
+                                  </pic:blipFill>
+                                  <pic:spPr bwMode="auto">
+                                    <a:xfrm>
+                                      <a:off x="0" y="0"/>
+                                      <a:ext cx="2472055" cy="3631565"/>
+                                    </a:xfrm>
+                                    <a:prstGeom prst="rect">
+                                      <a:avLst/>
+                                    </a:prstGeom>
+                                  </pic:spPr>
+                                </pic:pic>
+                              </a:graphicData>
+                            </a:graphic>
+                          </wp:inline>
+                        </w:drawing>
+                        <w:t xml:space="preserve">Figure </w:t>
+                      </w:r>
+                      <w:r>
+                        <w:rPr/>
+                        <w:fldChar w:fldCharType="begin"/>
+                      </w:r>
+                      <w:r>
+                        <w:rPr/>
+                        <w:instrText> SEQ Figure \* ARABIC </w:instrText>
+                      </w:r>
+                      <w:r>
+                        <w:rPr/>
+                        <w:fldChar w:fldCharType="separate"/>
+                      </w:r>
+                      <w:r>
+                        <w:rPr/>
+                        <w:t>4</w:t>
+                      </w:r>
+                      <w:r>
+                        <w:rPr/>
+                        <w:fldChar w:fldCharType="end"/>
+                      </w:r>
+                      <w:r>
+                        <w:rPr/>
+                        <w:t>: 31st December test results 2</w:t>
+                      </w:r>
+                    </w:p>
+                  </w:txbxContent>
+                </v:textbox>
+                <w10:wrap type="square" side="largest"/>
+              </v:rect>
+            </w:pict>
+          </mc:Fallback>
+        </mc:AlternateContent>
+      </w:r>
+    </w:p>
+    <w:p>
+      <w:pPr>
+        <w:pStyle w:val="LOnormal"/>
+        <w:jc w:val="both"/>
         <w:rPr>
           <w:rFonts w:ascii="Times New Roman" w:hAnsi="Times New Roman" w:eastAsia="Times New Roman" w:cs="Times New Roman"/>
           <w:sz w:val="24"/>
@@ -1951,12 +2812,51 @@
           <w:szCs w:val="24"/>
         </w:rPr>
         <w:tab/>
-        <w:t>When talking about the end result, what is displayed for the user to see, however, there is still some work left. Our intent here was to create a few templates for different events such as matches, transfers, accidents and so on, but due to how difficult it proved to make only one such template and other difficulties imposed by the clustering process, we opted to stick with only the first of the previously enumerated templates. While for the most part it does what it is supposed to do, it remains highly dependent on the content of the cluster and the order of the tweets inside it. More improvements could be made here, given time, but we consider that interpreting the results of such a process would prove to be a difficult problem to tackle in itself.</w:t>
-      </w:r>
-    </w:p>
-    <w:p>
-      <w:pPr>
-        <w:pStyle w:val="Normal1"/>
+      </w:r>
+    </w:p>
+    <w:p>
+      <w:pPr>
+        <w:pStyle w:val="LOnormal"/>
+        <w:jc w:val="both"/>
+        <w:rPr>
+          <w:rFonts w:ascii="Times New Roman" w:hAnsi="Times New Roman" w:eastAsia="Times New Roman" w:cs="Times New Roman"/>
+          <w:sz w:val="24"/>
+          <w:szCs w:val="24"/>
+        </w:rPr>
+      </w:pPr>
+      <w:r>
+        <w:rPr>
+          <w:rFonts w:eastAsia="Times New Roman" w:cs="Times New Roman" w:ascii="Times New Roman" w:hAnsi="Times New Roman"/>
+          <w:sz w:val="24"/>
+          <w:szCs w:val="24"/>
+        </w:rPr>
+        <w:tab/>
+        <w:t>Those two are results of tests run on the same dataset and here we can see why the order of the tweets inside the cluster matters. For Figure 3, we can identify 2 problems: the teams’ scores and the fact that for Mavericks, although Jalen Brunson was identified as the MVP, his points are not identified and they remain 0. Although the MPV for Kings differs from the one in Figure 4, after looking through other tweets related to this match, he was the player with the second best performance for their team.</w:t>
+      </w:r>
+    </w:p>
+    <w:p>
+      <w:pPr>
+        <w:pStyle w:val="LOnormal"/>
+        <w:jc w:val="both"/>
+        <w:rPr>
+          <w:rFonts w:ascii="Times New Roman" w:hAnsi="Times New Roman" w:eastAsia="Times New Roman" w:cs="Times New Roman"/>
+          <w:sz w:val="24"/>
+          <w:szCs w:val="24"/>
+        </w:rPr>
+      </w:pPr>
+      <w:r>
+        <w:rPr>
+          <w:rFonts w:eastAsia="Times New Roman" w:cs="Times New Roman" w:ascii="Times New Roman" w:hAnsi="Times New Roman"/>
+          <w:sz w:val="24"/>
+          <w:szCs w:val="24"/>
+        </w:rPr>
+        <w:tab/>
+        <w:t>In Figure 4, the correct scores for the match were identified and they were assigned accordingly. Moreover, for both teams, the players’ with the best performance were properly identified and their contributions also.</w:t>
+      </w:r>
+    </w:p>
+    <w:p>
+      <w:pPr>
+        <w:pStyle w:val="LOnormal"/>
         <w:spacing w:lineRule="auto" w:line="360"/>
         <w:jc w:val="both"/>
         <w:rPr>
@@ -1973,11 +2873,10 @@
       <w:pPr>
         <w:pStyle w:val="Heading1"/>
         <w:spacing w:lineRule="auto" w:line="360"/>
-        <w:jc w:val="both"/>
         <w:rPr/>
       </w:pPr>
-      <w:bookmarkStart w:id="14" w:name="_h7rue7rj3jkn"/>
-      <w:bookmarkEnd w:id="14"/>
+      <w:bookmarkStart w:id="15" w:name="_heading=h.3rdcrjn"/>
+      <w:bookmarkEnd w:id="15"/>
       <w:r>
         <w:rPr/>
         <w:t>Comparison with other solutions</w:t>
@@ -1985,7 +2884,7 @@
     </w:p>
     <w:p>
       <w:pPr>
-        <w:pStyle w:val="Normal1"/>
+        <w:pStyle w:val="LOnormal"/>
         <w:spacing w:lineRule="auto" w:line="360"/>
         <w:jc w:val="both"/>
         <w:rPr>
@@ -2011,7 +2910,7 @@
     </w:p>
     <w:p>
       <w:pPr>
-        <w:pStyle w:val="Normal1"/>
+        <w:pStyle w:val="LOnormal"/>
         <w:spacing w:lineRule="auto" w:line="360"/>
         <w:jc w:val="both"/>
         <w:rPr>
@@ -2032,7 +2931,7 @@
     </w:p>
     <w:p>
       <w:pPr>
-        <w:pStyle w:val="Normal1"/>
+        <w:pStyle w:val="LOnormal"/>
         <w:spacing w:lineRule="auto" w:line="360"/>
         <w:jc w:val="both"/>
         <w:rPr>
@@ -2049,13 +2948,12 @@
       <w:pPr>
         <w:pStyle w:val="Heading1"/>
         <w:spacing w:lineRule="auto" w:line="360"/>
-        <w:jc w:val="both"/>
-        <w:rPr>
-          <w:rFonts w:ascii="Times New Roman" w:hAnsi="Times New Roman" w:eastAsia="Times New Roman" w:cs="Times New Roman"/>
-        </w:rPr>
-      </w:pPr>
-      <w:bookmarkStart w:id="15" w:name="_kdr8f06e99h1"/>
-      <w:bookmarkEnd w:id="15"/>
+        <w:rPr>
+          <w:rFonts w:ascii="Times New Roman" w:hAnsi="Times New Roman" w:eastAsia="Times New Roman" w:cs="Times New Roman"/>
+        </w:rPr>
+      </w:pPr>
+      <w:bookmarkStart w:id="16" w:name="_heading=h.26in1rg"/>
+      <w:bookmarkEnd w:id="16"/>
       <w:r>
         <w:rPr/>
         <w:t>Future work</w:t>
@@ -2063,7 +2961,7 @@
     </w:p>
     <w:p>
       <w:pPr>
-        <w:pStyle w:val="Normal1"/>
+        <w:pStyle w:val="LOnormal"/>
         <w:spacing w:lineRule="auto" w:line="360"/>
         <w:jc w:val="both"/>
         <w:rPr>
@@ -2090,7 +2988,7 @@
     </w:p>
     <w:p>
       <w:pPr>
-        <w:pStyle w:val="Normal1"/>
+        <w:pStyle w:val="LOnormal"/>
         <w:numPr>
           <w:ilvl w:val="0"/>
           <w:numId w:val="3"/>
@@ -2115,7 +3013,7 @@
     </w:p>
     <w:p>
       <w:pPr>
-        <w:pStyle w:val="Normal1"/>
+        <w:pStyle w:val="LOnormal"/>
         <w:numPr>
           <w:ilvl w:val="0"/>
           <w:numId w:val="3"/>
@@ -2140,7 +3038,7 @@
     </w:p>
     <w:p>
       <w:pPr>
-        <w:pStyle w:val="Normal1"/>
+        <w:pStyle w:val="LOnormal"/>
         <w:numPr>
           <w:ilvl w:val="0"/>
           <w:numId w:val="3"/>
@@ -2165,7 +3063,7 @@
     </w:p>
     <w:p>
       <w:pPr>
-        <w:pStyle w:val="Normal1"/>
+        <w:pStyle w:val="LOnormal"/>
         <w:numPr>
           <w:ilvl w:val="0"/>
           <w:numId w:val="3"/>
@@ -2190,7 +3088,7 @@
     </w:p>
     <w:p>
       <w:pPr>
-        <w:pStyle w:val="Normal1"/>
+        <w:pStyle w:val="LOnormal"/>
         <w:numPr>
           <w:ilvl w:val="0"/>
           <w:numId w:val="3"/>
@@ -2215,7 +3113,7 @@
     </w:p>
     <w:p>
       <w:pPr>
-        <w:pStyle w:val="Normal1"/>
+        <w:pStyle w:val="LOnormal"/>
         <w:numPr>
           <w:ilvl w:val="0"/>
           <w:numId w:val="3"/>
@@ -2240,7 +3138,7 @@
     </w:p>
     <w:p>
       <w:pPr>
-        <w:pStyle w:val="Normal1"/>
+        <w:pStyle w:val="LOnormal"/>
         <w:numPr>
           <w:ilvl w:val="0"/>
           <w:numId w:val="3"/>
@@ -2273,31 +3171,29 @@
       <w:pPr>
         <w:pStyle w:val="Heading1"/>
         <w:spacing w:lineRule="auto" w:line="360"/>
-        <w:jc w:val="both"/>
-        <w:rPr>
-          <w:sz w:val="24"/>
-          <w:szCs w:val="24"/>
-        </w:rPr>
-      </w:pPr>
-      <w:r>
-        <w:rPr>
-          <w:sz w:val="24"/>
-          <w:szCs w:val="24"/>
-        </w:rPr>
-      </w:r>
-      <w:bookmarkStart w:id="16" w:name="_t2it5lntxiqc"/>
-      <w:bookmarkStart w:id="17" w:name="_t2it5lntxiqc"/>
-      <w:bookmarkEnd w:id="17"/>
+        <w:rPr>
+          <w:sz w:val="24"/>
+          <w:szCs w:val="24"/>
+        </w:rPr>
+      </w:pPr>
+      <w:r>
+        <w:rPr>
+          <w:sz w:val="24"/>
+          <w:szCs w:val="24"/>
+        </w:rPr>
+      </w:r>
+      <w:bookmarkStart w:id="17" w:name="_heading=h.lnxbz9"/>
+      <w:bookmarkStart w:id="18" w:name="_heading=h.lnxbz9"/>
+      <w:bookmarkEnd w:id="18"/>
     </w:p>
     <w:p>
       <w:pPr>
         <w:pStyle w:val="Heading1"/>
         <w:spacing w:lineRule="auto" w:line="360"/>
-        <w:jc w:val="both"/>
         <w:rPr/>
       </w:pPr>
-      <w:bookmarkStart w:id="18" w:name="_fpoiu3nvnfny"/>
-      <w:bookmarkEnd w:id="18"/>
+      <w:bookmarkStart w:id="19" w:name="_heading=h.35nkun2"/>
+      <w:bookmarkEnd w:id="19"/>
       <w:r>
         <w:rPr/>
         <w:t>Conclusions</w:t>
@@ -2305,7 +3201,7 @@
     </w:p>
     <w:p>
       <w:pPr>
-        <w:pStyle w:val="Normal1"/>
+        <w:pStyle w:val="LOnormal"/>
         <w:spacing w:lineRule="auto" w:line="360"/>
         <w:jc w:val="both"/>
         <w:rPr>
@@ -2331,7 +3227,7 @@
     </w:p>
     <w:p>
       <w:pPr>
-        <w:pStyle w:val="Normal1"/>
+        <w:pStyle w:val="LOnormal"/>
         <w:spacing w:lineRule="auto" w:line="360"/>
         <w:ind w:firstLine="720"/>
         <w:jc w:val="both"/>
@@ -2352,7 +3248,7 @@
     </w:p>
     <w:p>
       <w:pPr>
-        <w:pStyle w:val="Normal1"/>
+        <w:pStyle w:val="LOnormal"/>
         <w:spacing w:lineRule="auto" w:line="360"/>
         <w:jc w:val="both"/>
         <w:rPr>
@@ -2369,11 +3265,26 @@
       <w:pPr>
         <w:pStyle w:val="Heading1"/>
         <w:spacing w:lineRule="auto" w:line="360"/>
-        <w:jc w:val="both"/>
         <w:rPr/>
       </w:pPr>
-      <w:bookmarkStart w:id="19" w:name="_al9qo25dycum"/>
-      <w:bookmarkEnd w:id="19"/>
+      <w:r>
+        <w:rPr/>
+      </w:r>
+      <w:bookmarkStart w:id="20" w:name="_heading=h.1ksv4uv"/>
+      <w:bookmarkStart w:id="21" w:name="_heading=h.1ksv4uv"/>
+      <w:bookmarkEnd w:id="21"/>
+      <w:r>
+        <w:br w:type="page"/>
+      </w:r>
+    </w:p>
+    <w:p>
+      <w:pPr>
+        <w:pStyle w:val="Heading1"/>
+        <w:spacing w:lineRule="auto" w:line="360"/>
+        <w:rPr/>
+      </w:pPr>
+      <w:bookmarkStart w:id="22" w:name="_heading=h.3m8pmhpnwj9c"/>
+      <w:bookmarkEnd w:id="22"/>
       <w:r>
         <w:rPr/>
         <w:t>Bibliography</w:t>
@@ -2381,7 +3292,7 @@
     </w:p>
     <w:p>
       <w:pPr>
-        <w:pStyle w:val="Normal1"/>
+        <w:pStyle w:val="LOnormal"/>
         <w:numPr>
           <w:ilvl w:val="0"/>
           <w:numId w:val="1"/>
@@ -2406,7 +3317,7 @@
     </w:p>
     <w:p>
       <w:pPr>
-        <w:pStyle w:val="Normal1"/>
+        <w:pStyle w:val="LOnormal"/>
         <w:numPr>
           <w:ilvl w:val="0"/>
           <w:numId w:val="1"/>
@@ -2431,7 +3342,7 @@
     </w:p>
     <w:p>
       <w:pPr>
-        <w:pStyle w:val="Normal1"/>
+        <w:pStyle w:val="LOnormal"/>
         <w:numPr>
           <w:ilvl w:val="0"/>
           <w:numId w:val="1"/>
@@ -2453,7 +3364,7 @@
         </w:rPr>
         <w:t xml:space="preserve">Rajaraman, A.; Ullman, J.D. (2011). </w:t>
       </w:r>
-      <w:hyperlink r:id="rId5">
+      <w:hyperlink r:id="rId7">
         <w:r>
           <w:rPr>
             <w:rFonts w:eastAsia="Times New Roman" w:cs="Times New Roman" w:ascii="Times New Roman" w:hAnsi="Times New Roman"/>
@@ -2491,7 +3402,7 @@
     </w:p>
     <w:p>
       <w:pPr>
-        <w:pStyle w:val="Normal1"/>
+        <w:pStyle w:val="LOnormal"/>
         <w:numPr>
           <w:ilvl w:val="0"/>
           <w:numId w:val="1"/>
@@ -2516,7 +3427,7 @@
     </w:p>
     <w:p>
       <w:pPr>
-        <w:pStyle w:val="Normal1"/>
+        <w:pStyle w:val="LOnormal"/>
         <w:numPr>
           <w:ilvl w:val="0"/>
           <w:numId w:val="1"/>
@@ -2541,7 +3452,7 @@
     </w:p>
     <w:p>
       <w:pPr>
-        <w:pStyle w:val="Normal1"/>
+        <w:pStyle w:val="LOnormal"/>
         <w:numPr>
           <w:ilvl w:val="0"/>
           <w:numId w:val="1"/>
@@ -2566,32 +3477,16 @@
     </w:p>
     <w:p>
       <w:pPr>
-        <w:pStyle w:val="Normal1"/>
-        <w:spacing w:lineRule="auto" w:line="360"/>
-        <w:jc w:val="both"/>
-        <w:rPr>
-          <w:rFonts w:ascii="Times New Roman" w:hAnsi="Times New Roman" w:eastAsia="Times New Roman" w:cs="Times New Roman"/>
-        </w:rPr>
-      </w:pPr>
-      <w:r>
-        <w:rPr>
-          <w:rFonts w:eastAsia="Times New Roman" w:cs="Times New Roman" w:ascii="Times New Roman" w:hAnsi="Times New Roman"/>
-        </w:rPr>
-      </w:r>
-    </w:p>
-    <w:p>
-      <w:pPr>
         <w:pStyle w:val="Heading1"/>
         <w:spacing w:lineRule="auto" w:line="360"/>
-        <w:jc w:val="both"/>
         <w:rPr/>
       </w:pPr>
       <w:r>
         <w:rPr/>
       </w:r>
-      <w:bookmarkStart w:id="20" w:name="_3m3xfo7bu3nj"/>
-      <w:bookmarkStart w:id="21" w:name="_3m3xfo7bu3nj"/>
-      <w:bookmarkEnd w:id="21"/>
+      <w:bookmarkStart w:id="23" w:name="_heading=h.2jxsxqh"/>
+      <w:bookmarkStart w:id="24" w:name="_heading=h.2jxsxqh"/>
+      <w:bookmarkEnd w:id="24"/>
       <w:r>
         <w:br w:type="page"/>
       </w:r>
@@ -2600,11 +3495,10 @@
       <w:pPr>
         <w:pStyle w:val="Heading1"/>
         <w:spacing w:lineRule="auto" w:line="360"/>
-        <w:jc w:val="both"/>
         <w:rPr/>
       </w:pPr>
-      <w:bookmarkStart w:id="22" w:name="_by2srqsfqeok"/>
-      <w:bookmarkEnd w:id="22"/>
+      <w:bookmarkStart w:id="25" w:name="_heading=h.dk3qym26vwj2"/>
+      <w:bookmarkEnd w:id="25"/>
       <w:r>
         <w:rPr/>
         <w:t>Links</w:t>
@@ -2612,7 +3506,7 @@
     </w:p>
     <w:p>
       <w:pPr>
-        <w:pStyle w:val="Normal1"/>
+        <w:pStyle w:val="LOnormal"/>
         <w:numPr>
           <w:ilvl w:val="0"/>
           <w:numId w:val="2"/>
@@ -2632,7 +3526,7 @@
         </w:rPr>
         <w:t xml:space="preserve">TweetMotif research paper sample:  </w:t>
       </w:r>
-      <w:hyperlink r:id="rId6">
+      <w:hyperlink r:id="rId8">
         <w:r>
           <w:rPr>
             <w:rFonts w:eastAsia="Times New Roman" w:cs="Times New Roman" w:ascii="Times New Roman" w:hAnsi="Times New Roman"/>
@@ -2647,7 +3541,7 @@
     </w:p>
     <w:p>
       <w:pPr>
-        <w:pStyle w:val="Normal1"/>
+        <w:pStyle w:val="LOnormal"/>
         <w:numPr>
           <w:ilvl w:val="0"/>
           <w:numId w:val="2"/>
@@ -2667,7 +3561,7 @@
         </w:rPr>
         <w:t xml:space="preserve">Twitter API documentation: </w:t>
       </w:r>
-      <w:hyperlink r:id="rId7">
+      <w:hyperlink r:id="rId9">
         <w:r>
           <w:rPr>
             <w:rFonts w:eastAsia="Times New Roman" w:cs="Times New Roman" w:ascii="Times New Roman" w:hAnsi="Times New Roman"/>
@@ -2682,7 +3576,7 @@
     </w:p>
     <w:p>
       <w:pPr>
-        <w:pStyle w:val="Normal1"/>
+        <w:pStyle w:val="LOnormal"/>
         <w:keepNext w:val="false"/>
         <w:keepLines w:val="false"/>
         <w:numPr>
@@ -2704,7 +3598,7 @@
         </w:rPr>
         <w:t xml:space="preserve">Topic Detection and Tracking Techniques on Twitter: A Systematic Review: </w:t>
       </w:r>
-      <w:hyperlink r:id="rId8">
+      <w:hyperlink r:id="rId10">
         <w:r>
           <w:rPr>
             <w:rFonts w:eastAsia="Times New Roman" w:cs="Times New Roman" w:ascii="Times New Roman" w:hAnsi="Times New Roman"/>
@@ -2719,14 +3613,13 @@
     </w:p>
     <w:p>
       <w:pPr>
-        <w:pStyle w:val="Normal1"/>
+        <w:pStyle w:val="LOnormal"/>
         <w:keepNext w:val="false"/>
         <w:keepLines w:val="false"/>
         <w:numPr>
           <w:ilvl w:val="0"/>
           <w:numId w:val="2"/>
         </w:numPr>
-        <w:pBdr/>
         <w:shd w:val="clear" w:fill="FFFFFF"/>
         <w:spacing w:lineRule="auto" w:line="360" w:before="0" w:after="200"/>
         <w:ind w:left="720" w:hanging="360"/>
@@ -2752,7 +3645,7 @@
         </w:rPr>
         <w:t xml:space="preserve">: </w:t>
       </w:r>
-      <w:hyperlink r:id="rId9">
+      <w:hyperlink r:id="rId11">
         <w:r>
           <w:rPr>
             <w:rFonts w:eastAsia="Times New Roman" w:cs="Times New Roman" w:ascii="Times New Roman" w:hAnsi="Times New Roman"/>
@@ -2767,7 +3660,7 @@
     </w:p>
     <w:p>
       <w:pPr>
-        <w:pStyle w:val="Normal1"/>
+        <w:pStyle w:val="LOnormal"/>
         <w:numPr>
           <w:ilvl w:val="0"/>
           <w:numId w:val="2"/>
@@ -2787,7 +3680,7 @@
         </w:rPr>
         <w:t xml:space="preserve">Analysis of Twitter Data Using a Multiple-Level Clustering Strategy: </w:t>
       </w:r>
-      <w:hyperlink r:id="rId10">
+      <w:hyperlink r:id="rId12">
         <w:r>
           <w:rPr>
             <w:rFonts w:eastAsia="Times New Roman" w:cs="Times New Roman" w:ascii="Times New Roman" w:hAnsi="Times New Roman"/>
@@ -2802,7 +3695,7 @@
     </w:p>
     <w:p>
       <w:pPr>
-        <w:pStyle w:val="Normal1"/>
+        <w:pStyle w:val="LOnormal"/>
         <w:numPr>
           <w:ilvl w:val="0"/>
           <w:numId w:val="2"/>
@@ -2822,7 +3715,7 @@
         </w:rPr>
         <w:t xml:space="preserve">Topical Clustering of Tweets: </w:t>
       </w:r>
-      <w:hyperlink r:id="rId11">
+      <w:hyperlink r:id="rId13">
         <w:r>
           <w:rPr>
             <w:rFonts w:eastAsia="Times New Roman" w:cs="Times New Roman" w:ascii="Times New Roman" w:hAnsi="Times New Roman"/>
@@ -2837,7 +3730,7 @@
     </w:p>
     <w:p>
       <w:pPr>
-        <w:pStyle w:val="Normal1"/>
+        <w:pStyle w:val="LOnormal"/>
         <w:numPr>
           <w:ilvl w:val="0"/>
           <w:numId w:val="2"/>
@@ -2857,7 +3750,7 @@
         </w:rPr>
         <w:t xml:space="preserve">Clustering of twitter technology tweets and the impact of stopwords on clusters: </w:t>
       </w:r>
-      <w:hyperlink r:id="rId12">
+      <w:hyperlink r:id="rId14">
         <w:r>
           <w:rPr>
             <w:rFonts w:eastAsia="Times New Roman" w:cs="Times New Roman" w:ascii="Times New Roman" w:hAnsi="Times New Roman"/>
@@ -2872,7 +3765,7 @@
     </w:p>
     <w:p>
       <w:pPr>
-        <w:pStyle w:val="Normal1"/>
+        <w:pStyle w:val="LOnormal"/>
         <w:numPr>
           <w:ilvl w:val="0"/>
           <w:numId w:val="2"/>
@@ -2892,7 +3785,7 @@
         </w:rPr>
         <w:t xml:space="preserve">Automatically Identifying Fake News in Popular Twitter Threads: </w:t>
       </w:r>
-      <w:hyperlink r:id="rId13">
+      <w:hyperlink r:id="rId15">
         <w:r>
           <w:rPr>
             <w:rFonts w:eastAsia="Times New Roman" w:cs="Times New Roman" w:ascii="Times New Roman" w:hAnsi="Times New Roman"/>
@@ -2906,8 +3799,8 @@
       </w:hyperlink>
     </w:p>
     <w:sectPr>
-      <w:footerReference w:type="default" r:id="rId14"/>
-      <w:footerReference w:type="first" r:id="rId15"/>
+      <w:footerReference w:type="default" r:id="rId16"/>
+      <w:footerReference w:type="first" r:id="rId17"/>
       <w:footnotePr>
         <w:numFmt w:val="decimal"/>
       </w:footnotePr>
@@ -2918,7 +3811,7 @@
       <w:formProt w:val="false"/>
       <w:titlePg/>
       <w:textDirection w:val="lrTb"/>
-      <w:docGrid w:type="default" w:linePitch="100" w:charSpace="4096"/>
+      <w:docGrid w:type="default" w:linePitch="100" w:charSpace="0"/>
     </w:sectPr>
   </w:body>
 </w:document>
@@ -2928,7 +3821,7 @@
 <w:ftr xmlns:o="urn:schemas-microsoft-com:office:office" xmlns:r="http://schemas.openxmlformats.org/officeDocument/2006/relationships" xmlns:v="urn:schemas-microsoft-com:vml" xmlns:w="http://schemas.openxmlformats.org/wordprocessingml/2006/main" xmlns:w10="urn:schemas-microsoft-com:office:word" xmlns:wp="http://schemas.openxmlformats.org/drawingml/2006/wordprocessingDrawing" xmlns:wps="http://schemas.microsoft.com/office/word/2010/wordprocessingShape" xmlns:wpg="http://schemas.microsoft.com/office/word/2010/wordprocessingGroup" xmlns:mc="http://schemas.openxmlformats.org/markup-compatibility/2006" xmlns:wp14="http://schemas.microsoft.com/office/word/2010/wordprocessingDrawing" xmlns:w14="http://schemas.microsoft.com/office/word/2010/wordml" mc:Ignorable="w14 wp14">
   <w:p>
     <w:pPr>
-      <w:pStyle w:val="Normal1"/>
+      <w:pStyle w:val="LOnormal"/>
       <w:jc w:val="right"/>
       <w:rPr/>
     </w:pPr>
@@ -2946,11 +3839,29 @@
     </w:r>
     <w:r>
       <w:rPr/>
-      <w:t>10</w:t>
+      <w:t>12</w:t>
     </w:r>
     <w:r>
       <w:rPr/>
       <w:fldChar w:fldCharType="end"/>
+    </w:r>
+  </w:p>
+  <w:p>
+    <w:pPr>
+      <w:pStyle w:val="LOnormal"/>
+      <w:keepNext w:val="false"/>
+      <w:keepLines w:val="false"/>
+      <w:pageBreakBefore w:val="false"/>
+      <w:widowControl w:val="false"/>
+      <w:pBdr/>
+      <w:shd w:val="clear" w:fill="auto"/>
+      <w:spacing w:lineRule="auto" w:line="276" w:before="0" w:after="0"/>
+      <w:ind w:left="0" w:right="0" w:hanging="0"/>
+      <w:jc w:val="left"/>
+      <w:rPr/>
+    </w:pPr>
+    <w:r>
+      <w:rPr/>
     </w:r>
   </w:p>
 </w:ftr>
@@ -2960,7 +3871,7 @@
 <w:ftr xmlns:o="urn:schemas-microsoft-com:office:office" xmlns:r="http://schemas.openxmlformats.org/officeDocument/2006/relationships" xmlns:v="urn:schemas-microsoft-com:vml" xmlns:w="http://schemas.openxmlformats.org/wordprocessingml/2006/main" xmlns:w10="urn:schemas-microsoft-com:office:word" xmlns:wp="http://schemas.openxmlformats.org/drawingml/2006/wordprocessingDrawing" xmlns:wps="http://schemas.microsoft.com/office/word/2010/wordprocessingShape" xmlns:wpg="http://schemas.microsoft.com/office/word/2010/wordprocessingGroup" xmlns:mc="http://schemas.openxmlformats.org/markup-compatibility/2006" xmlns:wp14="http://schemas.microsoft.com/office/word/2010/wordprocessingDrawing" xmlns:w14="http://schemas.microsoft.com/office/word/2010/wordml" mc:Ignorable="w14 wp14">
   <w:p>
     <w:pPr>
-      <w:pStyle w:val="Normal1"/>
+      <w:pStyle w:val="LOnormal"/>
       <w:rPr/>
     </w:pPr>
     <w:r>
@@ -2995,7 +3906,7 @@
   <w:footnote w:id="2">
     <w:p>
       <w:pPr>
-        <w:pStyle w:val="Normal1"/>
+        <w:pStyle w:val="LOnormal"/>
         <w:spacing w:lineRule="auto" w:line="240"/>
         <w:rPr>
           <w:sz w:val="20"/>
@@ -3311,7 +4222,7 @@
     <w:lvl w:ilvl="0">
       <w:start w:val="1"/>
       <w:numFmt w:val="bullet"/>
-      <w:lvlText w:val=""/>
+      <w:lvlText w:val="●"/>
       <w:lvlJc w:val="left"/>
       <w:pPr>
         <w:tabs>
@@ -3320,14 +4231,14 @@
         <w:ind w:left="1440" w:hanging="360"/>
       </w:pPr>
       <w:rPr>
-        <w:rFonts w:ascii="Wingdings" w:hAnsi="Wingdings" w:cs="Wingdings" w:hint="default"/>
+        <w:rFonts w:ascii="Noto Sans Symbols" w:hAnsi="Noto Sans Symbols" w:cs="Noto Sans Symbols" w:hint="default"/>
         <w:u w:val="none"/>
       </w:rPr>
     </w:lvl>
     <w:lvl w:ilvl="1">
       <w:start w:val="1"/>
       <w:numFmt w:val="bullet"/>
-      <w:lvlText w:val=""/>
+      <w:lvlText w:val=""/>
       <w:lvlJc w:val="left"/>
       <w:pPr>
         <w:tabs>
@@ -3336,7 +4247,7 @@
         <w:ind w:left="2160" w:hanging="360"/>
       </w:pPr>
       <w:rPr>
-        <w:rFonts w:ascii="Wingdings 2" w:hAnsi="Wingdings 2" w:cs="Wingdings 2" w:hint="default"/>
+        <w:rFonts w:ascii="Noto Sans Symbols" w:hAnsi="Noto Sans Symbols" w:cs="Noto Sans Symbols" w:hint="default"/>
         <w:u w:val="none"/>
       </w:rPr>
     </w:lvl>
@@ -3352,14 +4263,14 @@
         <w:ind w:left="2880" w:hanging="360"/>
       </w:pPr>
       <w:rPr>
-        <w:rFonts w:ascii="OpenSymbol" w:hAnsi="OpenSymbol" w:cs="OpenSymbol" w:hint="default"/>
+        <w:rFonts w:ascii="Noto Sans Symbols" w:hAnsi="Noto Sans Symbols" w:cs="Noto Sans Symbols" w:hint="default"/>
         <w:u w:val="none"/>
       </w:rPr>
     </w:lvl>
     <w:lvl w:ilvl="3">
       <w:start w:val="1"/>
       <w:numFmt w:val="bullet"/>
-      <w:lvlText w:val=""/>
+      <w:lvlText w:val="●"/>
       <w:lvlJc w:val="left"/>
       <w:pPr>
         <w:tabs>
@@ -3368,14 +4279,14 @@
         <w:ind w:left="3600" w:hanging="360"/>
       </w:pPr>
       <w:rPr>
-        <w:rFonts w:ascii="Wingdings" w:hAnsi="Wingdings" w:cs="Wingdings" w:hint="default"/>
+        <w:rFonts w:ascii="Noto Sans Symbols" w:hAnsi="Noto Sans Symbols" w:cs="Noto Sans Symbols" w:hint="default"/>
         <w:u w:val="none"/>
       </w:rPr>
     </w:lvl>
     <w:lvl w:ilvl="4">
       <w:start w:val="1"/>
       <w:numFmt w:val="bullet"/>
-      <w:lvlText w:val=""/>
+      <w:lvlText w:val=""/>
       <w:lvlJc w:val="left"/>
       <w:pPr>
         <w:tabs>
@@ -3384,7 +4295,7 @@
         <w:ind w:left="4320" w:hanging="360"/>
       </w:pPr>
       <w:rPr>
-        <w:rFonts w:ascii="Wingdings 2" w:hAnsi="Wingdings 2" w:cs="Wingdings 2" w:hint="default"/>
+        <w:rFonts w:ascii="Noto Sans Symbols" w:hAnsi="Noto Sans Symbols" w:cs="Noto Sans Symbols" w:hint="default"/>
         <w:u w:val="none"/>
       </w:rPr>
     </w:lvl>
@@ -3400,14 +4311,14 @@
         <w:ind w:left="5040" w:hanging="360"/>
       </w:pPr>
       <w:rPr>
-        <w:rFonts w:ascii="OpenSymbol" w:hAnsi="OpenSymbol" w:cs="OpenSymbol" w:hint="default"/>
+        <w:rFonts w:ascii="Noto Sans Symbols" w:hAnsi="Noto Sans Symbols" w:cs="Noto Sans Symbols" w:hint="default"/>
         <w:u w:val="none"/>
       </w:rPr>
     </w:lvl>
     <w:lvl w:ilvl="6">
       <w:start w:val="1"/>
       <w:numFmt w:val="bullet"/>
-      <w:lvlText w:val=""/>
+      <w:lvlText w:val="●"/>
       <w:lvlJc w:val="left"/>
       <w:pPr>
         <w:tabs>
@@ -3416,14 +4327,14 @@
         <w:ind w:left="5760" w:hanging="360"/>
       </w:pPr>
       <w:rPr>
-        <w:rFonts w:ascii="Wingdings" w:hAnsi="Wingdings" w:cs="Wingdings" w:hint="default"/>
+        <w:rFonts w:ascii="Noto Sans Symbols" w:hAnsi="Noto Sans Symbols" w:cs="Noto Sans Symbols" w:hint="default"/>
         <w:u w:val="none"/>
       </w:rPr>
     </w:lvl>
     <w:lvl w:ilvl="7">
       <w:start w:val="1"/>
       <w:numFmt w:val="bullet"/>
-      <w:lvlText w:val=""/>
+      <w:lvlText w:val=""/>
       <w:lvlJc w:val="left"/>
       <w:pPr>
         <w:tabs>
@@ -3432,7 +4343,7 @@
         <w:ind w:left="6480" w:hanging="360"/>
       </w:pPr>
       <w:rPr>
-        <w:rFonts w:ascii="Wingdings 2" w:hAnsi="Wingdings 2" w:cs="Wingdings 2" w:hint="default"/>
+        <w:rFonts w:ascii="Noto Sans Symbols" w:hAnsi="Noto Sans Symbols" w:cs="Noto Sans Symbols" w:hint="default"/>
         <w:u w:val="none"/>
       </w:rPr>
     </w:lvl>
@@ -3448,7 +4359,7 @@
         <w:ind w:left="7200" w:hanging="360"/>
       </w:pPr>
       <w:rPr>
-        <w:rFonts w:ascii="OpenSymbol" w:hAnsi="OpenSymbol" w:cs="OpenSymbol" w:hint="default"/>
+        <w:rFonts w:ascii="Noto Sans Symbols" w:hAnsi="Noto Sans Symbols" w:cs="Noto Sans Symbols" w:hint="default"/>
         <w:u w:val="none"/>
       </w:rPr>
     </w:lvl>
@@ -3624,8 +4535,8 @@
   </w:style>
   <w:style w:type="paragraph" w:styleId="Heading1">
     <w:name w:val="Heading 1"/>
-    <w:basedOn w:val="Normal1"/>
-    <w:next w:val="Normal1"/>
+    <w:basedOn w:val="LOnormal"/>
+    <w:next w:val="LOnormal"/>
     <w:qFormat/>
     <w:pPr>
       <w:keepNext w:val="true"/>
@@ -3641,8 +4552,8 @@
   </w:style>
   <w:style w:type="paragraph" w:styleId="Heading2">
     <w:name w:val="Heading 2"/>
-    <w:basedOn w:val="Normal1"/>
-    <w:next w:val="Normal1"/>
+    <w:basedOn w:val="LOnormal"/>
+    <w:next w:val="LOnormal"/>
     <w:qFormat/>
     <w:pPr>
       <w:keepNext w:val="true"/>
@@ -3658,8 +4569,8 @@
   </w:style>
   <w:style w:type="paragraph" w:styleId="Heading3">
     <w:name w:val="Heading 3"/>
-    <w:basedOn w:val="Normal1"/>
-    <w:next w:val="Normal1"/>
+    <w:basedOn w:val="LOnormal"/>
+    <w:next w:val="LOnormal"/>
     <w:qFormat/>
     <w:pPr>
       <w:keepNext w:val="true"/>
@@ -3676,8 +4587,8 @@
   </w:style>
   <w:style w:type="paragraph" w:styleId="Heading4">
     <w:name w:val="Heading 4"/>
-    <w:basedOn w:val="Normal1"/>
-    <w:next w:val="Normal1"/>
+    <w:basedOn w:val="LOnormal"/>
+    <w:next w:val="LOnormal"/>
     <w:qFormat/>
     <w:pPr>
       <w:keepNext w:val="true"/>
@@ -3693,8 +4604,8 @@
   </w:style>
   <w:style w:type="paragraph" w:styleId="Heading5">
     <w:name w:val="Heading 5"/>
-    <w:basedOn w:val="Normal1"/>
-    <w:next w:val="Normal1"/>
+    <w:basedOn w:val="LOnormal"/>
+    <w:next w:val="LOnormal"/>
     <w:qFormat/>
     <w:pPr>
       <w:keepNext w:val="true"/>
@@ -3710,8 +4621,8 @@
   </w:style>
   <w:style w:type="paragraph" w:styleId="Heading6">
     <w:name w:val="Heading 6"/>
-    <w:basedOn w:val="Normal1"/>
-    <w:next w:val="Normal1"/>
+    <w:basedOn w:val="LOnormal"/>
+    <w:next w:val="LOnormal"/>
     <w:qFormat/>
     <w:pPr>
       <w:keepNext w:val="true"/>
@@ -3763,7 +4674,7 @@
   </w:style>
   <w:style w:type="paragraph" w:styleId="Heading">
     <w:name w:val="Heading"/>
-    <w:basedOn w:val="Normal"/>
+    <w:basedOn w:val="Normal1"/>
     <w:next w:val="TextBody"/>
     <w:qFormat/>
     <w:pPr>
@@ -3778,7 +4689,7 @@
   </w:style>
   <w:style w:type="paragraph" w:styleId="TextBody">
     <w:name w:val="Body Text"/>
-    <w:basedOn w:val="Normal"/>
+    <w:basedOn w:val="Normal1"/>
     <w:pPr>
       <w:spacing w:lineRule="auto" w:line="276" w:before="0" w:after="140"/>
     </w:pPr>
@@ -3794,7 +4705,7 @@
   </w:style>
   <w:style w:type="paragraph" w:styleId="Caption">
     <w:name w:val="Caption"/>
-    <w:basedOn w:val="Normal"/>
+    <w:basedOn w:val="Normal1"/>
     <w:qFormat/>
     <w:pPr>
       <w:suppressLineNumbers/>
@@ -3810,7 +4721,7 @@
   </w:style>
   <w:style w:type="paragraph" w:styleId="Index">
     <w:name w:val="Index"/>
-    <w:basedOn w:val="Normal"/>
+    <w:basedOn w:val="Normal1"/>
     <w:qFormat/>
     <w:pPr>
       <w:suppressLineNumbers/>
@@ -3820,7 +4731,7 @@
     </w:rPr>
   </w:style>
   <w:style w:type="paragraph" w:styleId="Normal1" w:default="1">
-    <w:name w:val="LO-normal"/>
+    <w:name w:val="LO-normal1"/>
     <w:qFormat/>
     <w:pPr>
       <w:widowControl/>
@@ -3839,8 +4750,8 @@
   </w:style>
   <w:style w:type="paragraph" w:styleId="Title">
     <w:name w:val="Title"/>
-    <w:basedOn w:val="Normal1"/>
-    <w:next w:val="Normal1"/>
+    <w:basedOn w:val="LOnormal"/>
+    <w:next w:val="LOnormal"/>
     <w:qFormat/>
     <w:pPr>
       <w:keepNext w:val="true"/>
@@ -3851,6 +4762,24 @@
     <w:rPr>
       <w:sz w:val="52"/>
       <w:szCs w:val="52"/>
+    </w:rPr>
+  </w:style>
+  <w:style w:type="paragraph" w:styleId="LOnormal" w:default="1">
+    <w:name w:val="LO-normal"/>
+    <w:qFormat/>
+    <w:pPr>
+      <w:widowControl/>
+      <w:bidi w:val="0"/>
+      <w:spacing w:lineRule="auto" w:line="276" w:before="0" w:after="0"/>
+      <w:jc w:val="left"/>
+    </w:pPr>
+    <w:rPr>
+      <w:rFonts w:ascii="Arial" w:hAnsi="Arial" w:eastAsia="Arial" w:cs="Arial"/>
+      <w:color w:val="auto"/>
+      <w:kern w:val="0"/>
+      <w:sz w:val="22"/>
+      <w:szCs w:val="22"/>
+      <w:lang w:val="en" w:eastAsia="zh-CN" w:bidi="hi-IN"/>
     </w:rPr>
   </w:style>
   <w:style w:type="paragraph" w:styleId="Subtitle">
@@ -3874,13 +4803,13 @@
   </w:style>
   <w:style w:type="paragraph" w:styleId="Footnote">
     <w:name w:val="Footnote Text"/>
-    <w:basedOn w:val="Normal"/>
+    <w:basedOn w:val="Normal1"/>
     <w:pPr/>
     <w:rPr/>
   </w:style>
   <w:style w:type="paragraph" w:styleId="HeaderandFooter">
     <w:name w:val="Header and Footer"/>
-    <w:basedOn w:val="Normal"/>
+    <w:basedOn w:val="Normal1"/>
     <w:qFormat/>
     <w:pPr/>
     <w:rPr/>
@@ -3897,6 +4826,16 @@
     <w:qFormat/>
     <w:pPr/>
     <w:rPr/>
+  </w:style>
+  <w:style w:type="paragraph" w:styleId="FrameContents">
+    <w:name w:val="Frame Contents"/>
+    <w:basedOn w:val="Normal"/>
+    <w:qFormat/>
+    <w:pPr/>
+    <w:rPr/>
+  </w:style>
+  <w:style w:type="table" w:default="1" w:styleId="TableNormal">
+    <w:name w:val="Table Normal"/>
   </w:style>
   <w:style w:type="table" w:default="1" w:styleId="TableNormal">
     <w:name w:val="Table Normal"/>
@@ -4222,4 +5161,19 @@
   </a:objectDefaults>
   <a:extraClrSchemeLst/>
 </a:theme>
+</file>
+
+<file path=customXml/item1.xml><?xml version="1.0" encoding="utf-8"?>
+<go:gDocsCustomXmlDataStorage xmlns:go="http://customooxmlschemas.google.com/" xmlns:r="http://schemas.openxmlformats.org/officeDocument/2006/relationships">
+  <go:docsCustomData roundtripDataSignature="AMtx7mhf7fdN2Bq3+1i3kCypHNxOiPEIWg==">AMUW2mW7bwYlZ2F293cHHxp8pA1Egi0IK6jzm/kl2PjvYTepEwIdFd5LaRKGpxUBxSW30QXxSEWHgjfU4d8sKU7NloQgbQTe8X4nD63kc7NRFd9J9zOGZy77tWUP4o2bkKXreDo1QyWASPDuB/aJB+KZ0/fXz1qyacappeEU900hpgJBqzJrCSLotJP+0nAutoKm/qrFYXAf5l5rO4k8pJGBXTtSCfe/VqtL6zoaRQ6FRZ3UP+ffxyRPfQpVkPOOIDBA/5zJqu6aSp0byLEoK067rv7FDnRwaCcpzMm5SC3mQwtT3CHMSFqPBQK0WzdGKkdTpEYNh/2jKBPc+oU/+m1L7bHMmRR0Ei949AP2Jw3sh0S/dxcsJ95VbenvS4G+9GeapU4O8mtza69dIQ/sHQC3ISNxM5ZsY037qN5fOVITTaOPmx8FJx0=</go:docsCustomData>
+</go:gDocsCustomXmlDataStorage>
+</file>
+
+<file path=customXml/itemProps1.xml><?xml version="1.0" encoding="utf-8"?>
+<ds:datastoreItem xmlns:ds="http://schemas.openxmlformats.org/officeDocument/2006/customXml" ds:itemID="{11111111-1234-1234-1234-123412341234}">
+  <ds:schemaRefs>
+    <ds:schemaRef ds:uri="http://schemas.openxmlformats.org/officeDocument/2006/relationships"/>
+    <ds:schemaRef ds:uri="http://customooxmlschemas.google.com/"/>
+  </ds:schemaRefs>
+</ds:datastoreItem>
 </file>
</xml_diff>